<commit_message>
update database (address management)
</commit_message>
<xml_diff>
--- a/document/database.docx
+++ b/document/database.docx
@@ -12,17 +12,6 @@
         </w:rPr>
       </w:pPr>
       <w:bookmarkStart w:id="0" w:name="_Toc500335441"/>
-    </w:p>
-    <w:p>
-      <w:pPr>
-        <w:pStyle w:val="Caption"/>
-        <w:rPr>
-          <w:rFonts w:eastAsia="Times New Roman" w:cs="Times New Roman"/>
-          <w:color w:val="000000"/>
-          <w:szCs w:val="26"/>
-        </w:rPr>
-      </w:pPr>
-      <w:bookmarkStart w:id="1" w:name="_GoBack"/>
       <w:r>
         <w:rPr>
           <w:rFonts w:cs="Times New Roman"/>
@@ -91,7 +80,6 @@
           </wp:anchor>
         </w:drawing>
       </w:r>
-      <w:bookmarkEnd w:id="1"/>
       <w:r>
         <w:rPr>
           <w:rFonts w:eastAsia="Times New Roman" w:cs="Times New Roman"/>
@@ -1011,7 +999,7 @@
     </w:p>
     <w:tbl>
       <w:tblPr>
-        <w:tblW w:w="9424" w:type="dxa"/>
+        <w:tblW w:w="9513" w:type="dxa"/>
         <w:tblInd w:w="93" w:type="dxa"/>
         <w:tblLook w:val="04A0" w:firstRow="1" w:lastRow="0" w:firstColumn="1" w:lastColumn="0" w:noHBand="0" w:noVBand="1"/>
       </w:tblPr>
@@ -1020,7 +1008,7 @@
         <w:gridCol w:w="1693"/>
         <w:gridCol w:w="1682"/>
         <w:gridCol w:w="1264"/>
-        <w:gridCol w:w="3009"/>
+        <w:gridCol w:w="3098"/>
       </w:tblGrid>
       <w:tr>
         <w:trPr>
@@ -1156,7 +1144,7 @@
         </w:tc>
         <w:tc>
           <w:tcPr>
-            <w:tcW w:w="3009" w:type="dxa"/>
+            <w:tcW w:w="3098" w:type="dxa"/>
             <w:tcBorders>
               <w:top w:val="single" w:sz="8" w:space="0" w:color="auto"/>
               <w:left w:val="nil"/>
@@ -1323,7 +1311,7 @@
         </w:tc>
         <w:tc>
           <w:tcPr>
-            <w:tcW w:w="3009" w:type="dxa"/>
+            <w:tcW w:w="3098" w:type="dxa"/>
             <w:tcBorders>
               <w:top w:val="nil"/>
               <w:left w:val="nil"/>
@@ -1356,7 +1344,7 @@
       </w:tr>
       <w:tr>
         <w:trPr>
-          <w:trHeight w:val="675"/>
+          <w:trHeight w:val="433"/>
         </w:trPr>
         <w:tc>
           <w:tcPr>
@@ -1490,7 +1478,7 @@
         </w:tc>
         <w:tc>
           <w:tcPr>
-            <w:tcW w:w="3009" w:type="dxa"/>
+            <w:tcW w:w="3098" w:type="dxa"/>
             <w:tcBorders>
               <w:top w:val="nil"/>
               <w:left w:val="nil"/>
@@ -1523,7 +1511,7 @@
       </w:tr>
       <w:tr>
         <w:trPr>
-          <w:trHeight w:val="675"/>
+          <w:trHeight w:val="243"/>
         </w:trPr>
         <w:tc>
           <w:tcPr>
@@ -1657,7 +1645,7 @@
         </w:tc>
         <w:tc>
           <w:tcPr>
-            <w:tcW w:w="3009" w:type="dxa"/>
+            <w:tcW w:w="3098" w:type="dxa"/>
             <w:tcBorders>
               <w:top w:val="nil"/>
               <w:left w:val="nil"/>
@@ -1690,7 +1678,7 @@
       </w:tr>
       <w:tr>
         <w:trPr>
-          <w:trHeight w:val="675"/>
+          <w:trHeight w:val="238"/>
         </w:trPr>
         <w:tc>
           <w:tcPr>
@@ -1720,7 +1708,6 @@
                 <w:color w:val="000000"/>
                 <w:szCs w:val="26"/>
               </w:rPr>
-              <w:lastRenderedPageBreak/>
               <w:t>status</w:t>
             </w:r>
           </w:p>
@@ -1825,7 +1812,7 @@
         </w:tc>
         <w:tc>
           <w:tcPr>
-            <w:tcW w:w="3009" w:type="dxa"/>
+            <w:tcW w:w="3098" w:type="dxa"/>
             <w:tcBorders>
               <w:top w:val="nil"/>
               <w:left w:val="nil"/>
@@ -1857,17 +1844,6 @@
         </w:tc>
       </w:tr>
     </w:tbl>
-    <w:p>
-      <w:pPr>
-        <w:spacing w:after="0" w:line="240" w:lineRule="auto"/>
-        <w:jc w:val="center"/>
-        <w:rPr>
-          <w:rFonts w:eastAsia="Times New Roman" w:cs="Times New Roman"/>
-          <w:color w:val="000000"/>
-          <w:szCs w:val="26"/>
-        </w:rPr>
-      </w:pPr>
-    </w:p>
     <w:p>
       <w:pPr>
         <w:spacing w:after="0" w:line="240" w:lineRule="auto"/>
@@ -1895,6 +1871,7 @@
           <w:color w:val="000000"/>
           <w:szCs w:val="26"/>
         </w:rPr>
+        <w:lastRenderedPageBreak/>
         <w:t>Entity: category</w:t>
       </w:r>
     </w:p>
@@ -2783,7 +2760,7 @@
     </w:p>
     <w:tbl>
       <w:tblPr>
-        <w:tblW w:w="9420" w:type="dxa"/>
+        <w:tblW w:w="9513" w:type="dxa"/>
         <w:tblInd w:w="93" w:type="dxa"/>
         <w:tblLook w:val="04A0" w:firstRow="1" w:lastRow="0" w:firstColumn="1" w:lastColumn="0" w:noHBand="0" w:noVBand="1"/>
       </w:tblPr>
@@ -2792,7 +2769,7 @@
         <w:gridCol w:w="1699"/>
         <w:gridCol w:w="1682"/>
         <w:gridCol w:w="1264"/>
-        <w:gridCol w:w="3034"/>
+        <w:gridCol w:w="3127"/>
       </w:tblGrid>
       <w:tr>
         <w:trPr>
@@ -2932,7 +2909,7 @@
         </w:tc>
         <w:tc>
           <w:tcPr>
-            <w:tcW w:w="3034" w:type="dxa"/>
+            <w:tcW w:w="3127" w:type="dxa"/>
             <w:tcBorders>
               <w:top w:val="single" w:sz="8" w:space="0" w:color="auto"/>
               <w:left w:val="nil"/>
@@ -3102,7 +3079,7 @@
         </w:tc>
         <w:tc>
           <w:tcPr>
-            <w:tcW w:w="3034" w:type="dxa"/>
+            <w:tcW w:w="3127" w:type="dxa"/>
             <w:tcBorders>
               <w:top w:val="nil"/>
               <w:left w:val="nil"/>
@@ -3272,7 +3249,7 @@
         </w:tc>
         <w:tc>
           <w:tcPr>
-            <w:tcW w:w="3034" w:type="dxa"/>
+            <w:tcW w:w="3127" w:type="dxa"/>
             <w:tcBorders>
               <w:top w:val="nil"/>
               <w:left w:val="nil"/>
@@ -5046,35 +5023,12 @@
           <w:szCs w:val="26"/>
         </w:rPr>
       </w:pPr>
-    </w:p>
-    <w:p>
-      <w:pPr>
-        <w:spacing w:after="0" w:line="240" w:lineRule="auto"/>
-        <w:jc w:val="center"/>
-        <w:rPr>
-          <w:rFonts w:eastAsia="Times New Roman" w:cs="Times New Roman"/>
-          <w:color w:val="000000"/>
-          <w:szCs w:val="26"/>
-        </w:rPr>
-      </w:pPr>
-    </w:p>
-    <w:p>
-      <w:pPr>
-        <w:spacing w:after="0" w:line="240" w:lineRule="auto"/>
-        <w:jc w:val="center"/>
-        <w:rPr>
-          <w:rFonts w:eastAsia="Times New Roman" w:cs="Times New Roman"/>
-          <w:color w:val="000000"/>
-          <w:szCs w:val="26"/>
-        </w:rPr>
-      </w:pPr>
       <w:r>
         <w:rPr>
           <w:rFonts w:eastAsia="Times New Roman" w:cs="Times New Roman"/>
           <w:color w:val="000000"/>
           <w:szCs w:val="26"/>
         </w:rPr>
-        <w:lastRenderedPageBreak/>
         <w:t>Entity: comic</w:t>
       </w:r>
     </w:p>
@@ -5622,6 +5576,7 @@
                 <w:color w:val="000000"/>
                 <w:szCs w:val="26"/>
               </w:rPr>
+              <w:lastRenderedPageBreak/>
               <w:t>unsignedName</w:t>
             </w:r>
           </w:p>
@@ -8508,7 +8463,7 @@
                 <w:sz w:val="22"/>
               </w:rPr>
             </w:pPr>
-            <w:bookmarkStart w:id="2" w:name="RANGE!A127"/>
+            <w:bookmarkStart w:id="1" w:name="RANGE!A127"/>
             <w:r>
               <w:rPr>
                 <w:rFonts w:eastAsia="Times New Roman" w:cs="Times New Roman"/>
@@ -8517,7 +8472,7 @@
               </w:rPr>
               <w:t>name</w:t>
             </w:r>
-            <w:bookmarkEnd w:id="2"/>
+            <w:bookmarkEnd w:id="1"/>
           </w:p>
         </w:tc>
         <w:tc>
@@ -9746,24 +9701,12 @@
           <w:szCs w:val="26"/>
         </w:rPr>
       </w:pPr>
-    </w:p>
-    <w:p>
-      <w:pPr>
-        <w:spacing w:after="0" w:line="240" w:lineRule="auto"/>
-        <w:jc w:val="center"/>
-        <w:rPr>
-          <w:rFonts w:eastAsia="Times New Roman" w:cs="Times New Roman"/>
-          <w:color w:val="000000"/>
-          <w:szCs w:val="26"/>
-        </w:rPr>
-      </w:pPr>
       <w:r>
         <w:rPr>
           <w:rFonts w:eastAsia="Times New Roman" w:cs="Times New Roman"/>
           <w:color w:val="000000"/>
           <w:szCs w:val="26"/>
         </w:rPr>
-        <w:lastRenderedPageBreak/>
         <w:t xml:space="preserve">Entity: </w:t>
       </w:r>
       <w:r>
@@ -10510,6 +10453,7 @@
                 <w:color w:val="000000"/>
                 <w:szCs w:val="26"/>
               </w:rPr>
+              <w:lastRenderedPageBreak/>
               <w:t>total</w:t>
             </w:r>
           </w:p>
@@ -13616,9 +13560,12 @@
     </w:tbl>
     <w:p>
       <w:pPr>
+        <w:spacing w:after="0" w:line="240" w:lineRule="auto"/>
         <w:jc w:val="center"/>
         <w:rPr>
-          <w:rFonts w:cs="Times New Roman"/>
+          <w:rFonts w:eastAsia="Times New Roman" w:cs="Times New Roman"/>
+          <w:color w:val="000000"/>
+          <w:szCs w:val="26"/>
         </w:rPr>
       </w:pPr>
     </w:p>
@@ -15372,27 +15319,37 @@
           <w:szCs w:val="26"/>
         </w:rPr>
       </w:pPr>
+    </w:p>
+    <w:p>
+      <w:pPr>
+        <w:spacing w:after="0" w:line="240" w:lineRule="auto"/>
+        <w:jc w:val="center"/>
+        <w:rPr>
+          <w:rFonts w:eastAsia="Times New Roman" w:cs="Times New Roman"/>
+          <w:color w:val="000000"/>
+          <w:szCs w:val="26"/>
+        </w:rPr>
+      </w:pPr>
       <w:r>
         <w:rPr>
           <w:rFonts w:eastAsia="Times New Roman" w:cs="Times New Roman"/>
           <w:color w:val="000000"/>
           <w:szCs w:val="26"/>
         </w:rPr>
-        <w:lastRenderedPageBreak/>
         <w:t>Entity: orderstatus</w:t>
       </w:r>
     </w:p>
     <w:tbl>
       <w:tblPr>
-        <w:tblW w:w="9120" w:type="dxa"/>
+        <w:tblW w:w="9506" w:type="dxa"/>
         <w:tblInd w:w="93" w:type="dxa"/>
         <w:tblLook w:val="04A0" w:firstRow="1" w:lastRow="0" w:firstColumn="1" w:lastColumn="0" w:noHBand="0" w:noVBand="1"/>
       </w:tblPr>
       <w:tblGrid>
         <w:gridCol w:w="1760"/>
         <w:gridCol w:w="1720"/>
-        <w:gridCol w:w="1480"/>
-        <w:gridCol w:w="1080"/>
+        <w:gridCol w:w="1682"/>
+        <w:gridCol w:w="1264"/>
         <w:gridCol w:w="3080"/>
       </w:tblGrid>
       <w:tr>
@@ -15467,7 +15424,7 @@
         </w:tc>
         <w:tc>
           <w:tcPr>
-            <w:tcW w:w="1480" w:type="dxa"/>
+            <w:tcW w:w="1682" w:type="dxa"/>
             <w:tcBorders>
               <w:top w:val="single" w:sz="4" w:space="0" w:color="auto"/>
               <w:left w:val="nil"/>
@@ -15500,7 +15457,7 @@
         </w:tc>
         <w:tc>
           <w:tcPr>
-            <w:tcW w:w="1080" w:type="dxa"/>
+            <w:tcW w:w="1264" w:type="dxa"/>
             <w:tcBorders>
               <w:top w:val="single" w:sz="4" w:space="0" w:color="auto"/>
               <w:left w:val="nil"/>
@@ -15637,7 +15594,7 @@
         </w:tc>
         <w:tc>
           <w:tcPr>
-            <w:tcW w:w="1480" w:type="dxa"/>
+            <w:tcW w:w="1682" w:type="dxa"/>
             <w:tcBorders>
               <w:top w:val="nil"/>
               <w:left w:val="nil"/>
@@ -15671,7 +15628,7 @@
         </w:tc>
         <w:tc>
           <w:tcPr>
-            <w:tcW w:w="1080" w:type="dxa"/>
+            <w:tcW w:w="1264" w:type="dxa"/>
             <w:tcBorders>
               <w:top w:val="nil"/>
               <w:left w:val="nil"/>
@@ -15809,7 +15766,7 @@
         </w:tc>
         <w:tc>
           <w:tcPr>
-            <w:tcW w:w="1480" w:type="dxa"/>
+            <w:tcW w:w="1682" w:type="dxa"/>
             <w:tcBorders>
               <w:top w:val="single" w:sz="4" w:space="0" w:color="auto"/>
               <w:left w:val="single" w:sz="4" w:space="0" w:color="auto"/>
@@ -15843,7 +15800,7 @@
         </w:tc>
         <w:tc>
           <w:tcPr>
-            <w:tcW w:w="1080" w:type="dxa"/>
+            <w:tcW w:w="1264" w:type="dxa"/>
             <w:tcBorders>
               <w:top w:val="single" w:sz="4" w:space="0" w:color="auto"/>
               <w:left w:val="single" w:sz="4" w:space="0" w:color="auto"/>
@@ -15980,7 +15937,7 @@
         </w:tc>
         <w:tc>
           <w:tcPr>
-            <w:tcW w:w="1480" w:type="dxa"/>
+            <w:tcW w:w="1682" w:type="dxa"/>
             <w:tcBorders>
               <w:top w:val="single" w:sz="4" w:space="0" w:color="auto"/>
               <w:left w:val="single" w:sz="4" w:space="0" w:color="auto"/>
@@ -16014,7 +15971,7 @@
         </w:tc>
         <w:tc>
           <w:tcPr>
-            <w:tcW w:w="1080" w:type="dxa"/>
+            <w:tcW w:w="1264" w:type="dxa"/>
             <w:tcBorders>
               <w:top w:val="single" w:sz="4" w:space="0" w:color="auto"/>
               <w:left w:val="single" w:sz="4" w:space="0" w:color="auto"/>
@@ -16113,6 +16070,7 @@
                 <w:color w:val="000000"/>
                 <w:szCs w:val="26"/>
               </w:rPr>
+              <w:lastRenderedPageBreak/>
               <w:t>note</w:t>
             </w:r>
           </w:p>
@@ -16152,7 +16110,7 @@
         </w:tc>
         <w:tc>
           <w:tcPr>
-            <w:tcW w:w="1480" w:type="dxa"/>
+            <w:tcW w:w="1682" w:type="dxa"/>
             <w:tcBorders>
               <w:top w:val="single" w:sz="4" w:space="0" w:color="auto"/>
               <w:left w:val="nil"/>
@@ -16186,7 +16144,7 @@
         </w:tc>
         <w:tc>
           <w:tcPr>
-            <w:tcW w:w="1080" w:type="dxa"/>
+            <w:tcW w:w="1264" w:type="dxa"/>
             <w:tcBorders>
               <w:top w:val="single" w:sz="4" w:space="0" w:color="auto"/>
               <w:left w:val="nil"/>
@@ -16322,7 +16280,7 @@
         </w:tc>
         <w:tc>
           <w:tcPr>
-            <w:tcW w:w="1480" w:type="dxa"/>
+            <w:tcW w:w="1682" w:type="dxa"/>
             <w:tcBorders>
               <w:top w:val="single" w:sz="4" w:space="0" w:color="auto"/>
               <w:left w:val="nil"/>
@@ -16355,7 +16313,7 @@
         </w:tc>
         <w:tc>
           <w:tcPr>
-            <w:tcW w:w="1080" w:type="dxa"/>
+            <w:tcW w:w="1264" w:type="dxa"/>
             <w:tcBorders>
               <w:top w:val="single" w:sz="4" w:space="0" w:color="auto"/>
               <w:left w:val="nil"/>
@@ -16497,7 +16455,7 @@
         </w:tc>
         <w:tc>
           <w:tcPr>
-            <w:tcW w:w="1480" w:type="dxa"/>
+            <w:tcW w:w="1682" w:type="dxa"/>
             <w:tcBorders>
               <w:top w:val="single" w:sz="4" w:space="0" w:color="auto"/>
               <w:left w:val="nil"/>
@@ -16530,7 +16488,7 @@
         </w:tc>
         <w:tc>
           <w:tcPr>
-            <w:tcW w:w="1080" w:type="dxa"/>
+            <w:tcW w:w="1264" w:type="dxa"/>
             <w:tcBorders>
               <w:top w:val="single" w:sz="4" w:space="0" w:color="auto"/>
               <w:left w:val="nil"/>
@@ -18204,16 +18162,16 @@
     </w:p>
     <w:tbl>
       <w:tblPr>
-        <w:tblW w:w="9506" w:type="dxa"/>
+        <w:tblW w:w="9513" w:type="dxa"/>
         <w:tblInd w:w="93" w:type="dxa"/>
         <w:tblLook w:val="04A0" w:firstRow="1" w:lastRow="0" w:firstColumn="1" w:lastColumn="0" w:noHBand="0" w:noVBand="1"/>
       </w:tblPr>
       <w:tblGrid>
         <w:gridCol w:w="1760"/>
         <w:gridCol w:w="1720"/>
-        <w:gridCol w:w="1071"/>
-        <w:gridCol w:w="993"/>
-        <w:gridCol w:w="3962"/>
+        <w:gridCol w:w="1591"/>
+        <w:gridCol w:w="1181"/>
+        <w:gridCol w:w="3261"/>
       </w:tblGrid>
       <w:tr>
         <w:trPr>
@@ -18285,7 +18243,7 @@
         </w:tc>
         <w:tc>
           <w:tcPr>
-            <w:tcW w:w="1071" w:type="dxa"/>
+            <w:tcW w:w="1591" w:type="dxa"/>
             <w:tcBorders>
               <w:top w:val="single" w:sz="4" w:space="0" w:color="auto"/>
               <w:left w:val="nil"/>
@@ -18317,7 +18275,7 @@
         </w:tc>
         <w:tc>
           <w:tcPr>
-            <w:tcW w:w="993" w:type="dxa"/>
+            <w:tcW w:w="1181" w:type="dxa"/>
             <w:tcBorders>
               <w:top w:val="single" w:sz="4" w:space="0" w:color="auto"/>
               <w:left w:val="nil"/>
@@ -18349,7 +18307,7 @@
         </w:tc>
         <w:tc>
           <w:tcPr>
-            <w:tcW w:w="3962" w:type="dxa"/>
+            <w:tcW w:w="3261" w:type="dxa"/>
             <w:tcBorders>
               <w:top w:val="single" w:sz="4" w:space="0" w:color="auto"/>
               <w:left w:val="nil"/>
@@ -18452,7 +18410,7 @@
         </w:tc>
         <w:tc>
           <w:tcPr>
-            <w:tcW w:w="1071" w:type="dxa"/>
+            <w:tcW w:w="1591" w:type="dxa"/>
             <w:tcBorders>
               <w:top w:val="nil"/>
               <w:left w:val="nil"/>
@@ -18486,7 +18444,7 @@
         </w:tc>
         <w:tc>
           <w:tcPr>
-            <w:tcW w:w="993" w:type="dxa"/>
+            <w:tcW w:w="1181" w:type="dxa"/>
             <w:tcBorders>
               <w:top w:val="nil"/>
               <w:left w:val="nil"/>
@@ -18520,7 +18478,7 @@
         </w:tc>
         <w:tc>
           <w:tcPr>
-            <w:tcW w:w="3962" w:type="dxa"/>
+            <w:tcW w:w="3261" w:type="dxa"/>
             <w:tcBorders>
               <w:top w:val="nil"/>
               <w:left w:val="nil"/>
@@ -18624,7 +18582,7 @@
         </w:tc>
         <w:tc>
           <w:tcPr>
-            <w:tcW w:w="1071" w:type="dxa"/>
+            <w:tcW w:w="1591" w:type="dxa"/>
             <w:tcBorders>
               <w:top w:val="nil"/>
               <w:left w:val="nil"/>
@@ -18658,7 +18616,7 @@
         </w:tc>
         <w:tc>
           <w:tcPr>
-            <w:tcW w:w="993" w:type="dxa"/>
+            <w:tcW w:w="1181" w:type="dxa"/>
             <w:tcBorders>
               <w:top w:val="nil"/>
               <w:left w:val="nil"/>
@@ -18692,7 +18650,7 @@
         </w:tc>
         <w:tc>
           <w:tcPr>
-            <w:tcW w:w="3962" w:type="dxa"/>
+            <w:tcW w:w="3261" w:type="dxa"/>
             <w:tcBorders>
               <w:top w:val="nil"/>
               <w:left w:val="nil"/>
@@ -18796,7 +18754,7 @@
         </w:tc>
         <w:tc>
           <w:tcPr>
-            <w:tcW w:w="1071" w:type="dxa"/>
+            <w:tcW w:w="1591" w:type="dxa"/>
             <w:tcBorders>
               <w:top w:val="single" w:sz="4" w:space="0" w:color="auto"/>
               <w:left w:val="nil"/>
@@ -18830,7 +18788,7 @@
         </w:tc>
         <w:tc>
           <w:tcPr>
-            <w:tcW w:w="993" w:type="dxa"/>
+            <w:tcW w:w="1181" w:type="dxa"/>
             <w:tcBorders>
               <w:top w:val="single" w:sz="4" w:space="0" w:color="auto"/>
               <w:left w:val="nil"/>
@@ -18864,7 +18822,7 @@
         </w:tc>
         <w:tc>
           <w:tcPr>
-            <w:tcW w:w="3962" w:type="dxa"/>
+            <w:tcW w:w="3261" w:type="dxa"/>
             <w:tcBorders>
               <w:top w:val="single" w:sz="4" w:space="0" w:color="auto"/>
               <w:left w:val="nil"/>
@@ -19789,6 +19747,2429 @@
                 <w:szCs w:val="26"/>
               </w:rPr>
               <w:t>Amount</w:t>
+            </w:r>
+          </w:p>
+        </w:tc>
+      </w:tr>
+    </w:tbl>
+    <w:p>
+      <w:pPr>
+        <w:spacing w:after="0" w:line="240" w:lineRule="auto"/>
+        <w:jc w:val="center"/>
+        <w:rPr>
+          <w:rFonts w:eastAsia="Times New Roman" w:cs="Times New Roman"/>
+          <w:color w:val="000000"/>
+          <w:szCs w:val="26"/>
+        </w:rPr>
+      </w:pPr>
+    </w:p>
+    <w:p>
+      <w:pPr>
+        <w:spacing w:after="0" w:line="240" w:lineRule="auto"/>
+        <w:jc w:val="center"/>
+        <w:rPr>
+          <w:rFonts w:eastAsia="Times New Roman" w:cs="Times New Roman"/>
+          <w:color w:val="000000"/>
+          <w:szCs w:val="26"/>
+        </w:rPr>
+      </w:pPr>
+      <w:r>
+        <w:rPr>
+          <w:rFonts w:eastAsia="Times New Roman" w:cs="Times New Roman"/>
+          <w:color w:val="000000"/>
+          <w:szCs w:val="26"/>
+        </w:rPr>
+        <w:t xml:space="preserve">Entity: </w:t>
+      </w:r>
+      <w:r>
+        <w:rPr>
+          <w:rFonts w:eastAsia="Times New Roman" w:cs="Times New Roman"/>
+          <w:color w:val="000000"/>
+          <w:szCs w:val="26"/>
+        </w:rPr>
+        <w:t>city</w:t>
+      </w:r>
+    </w:p>
+    <w:tbl>
+      <w:tblPr>
+        <w:tblW w:w="9513" w:type="dxa"/>
+        <w:tblInd w:w="93" w:type="dxa"/>
+        <w:tblLook w:val="04A0" w:firstRow="1" w:lastRow="0" w:firstColumn="1" w:lastColumn="0" w:noHBand="0" w:noVBand="1"/>
+      </w:tblPr>
+      <w:tblGrid>
+        <w:gridCol w:w="1760"/>
+        <w:gridCol w:w="1720"/>
+        <w:gridCol w:w="1682"/>
+        <w:gridCol w:w="1264"/>
+        <w:gridCol w:w="3087"/>
+      </w:tblGrid>
+      <w:tr>
+        <w:trPr>
+          <w:trHeight w:val="330"/>
+        </w:trPr>
+        <w:tc>
+          <w:tcPr>
+            <w:tcW w:w="1760" w:type="dxa"/>
+            <w:tcBorders>
+              <w:top w:val="single" w:sz="4" w:space="0" w:color="auto"/>
+              <w:left w:val="single" w:sz="4" w:space="0" w:color="auto"/>
+              <w:bottom w:val="single" w:sz="4" w:space="0" w:color="auto"/>
+              <w:right w:val="single" w:sz="4" w:space="0" w:color="auto"/>
+            </w:tcBorders>
+            <w:shd w:val="clear" w:color="auto" w:fill="auto"/>
+            <w:vAlign w:val="center"/>
+            <w:hideMark/>
+          </w:tcPr>
+          <w:p>
+            <w:pPr>
+              <w:spacing w:after="0" w:line="240" w:lineRule="auto"/>
+              <w:rPr>
+                <w:rFonts w:eastAsia="Times New Roman" w:cs="Times New Roman"/>
+                <w:color w:val="000000"/>
+                <w:szCs w:val="26"/>
+              </w:rPr>
+            </w:pPr>
+            <w:r>
+              <w:rPr>
+                <w:rFonts w:eastAsia="Times New Roman" w:cs="Times New Roman"/>
+                <w:color w:val="000000"/>
+                <w:szCs w:val="26"/>
+              </w:rPr>
+              <w:t>Column Name</w:t>
+            </w:r>
+          </w:p>
+        </w:tc>
+        <w:tc>
+          <w:tcPr>
+            <w:tcW w:w="1720" w:type="dxa"/>
+            <w:tcBorders>
+              <w:top w:val="single" w:sz="4" w:space="0" w:color="auto"/>
+              <w:left w:val="nil"/>
+              <w:bottom w:val="single" w:sz="4" w:space="0" w:color="auto"/>
+              <w:right w:val="single" w:sz="4" w:space="0" w:color="auto"/>
+            </w:tcBorders>
+            <w:shd w:val="clear" w:color="auto" w:fill="auto"/>
+            <w:vAlign w:val="center"/>
+            <w:hideMark/>
+          </w:tcPr>
+          <w:p>
+            <w:pPr>
+              <w:spacing w:after="0" w:line="240" w:lineRule="auto"/>
+              <w:rPr>
+                <w:rFonts w:eastAsia="Times New Roman" w:cs="Times New Roman"/>
+                <w:color w:val="000000"/>
+                <w:szCs w:val="26"/>
+              </w:rPr>
+            </w:pPr>
+            <w:r>
+              <w:rPr>
+                <w:rFonts w:eastAsia="Times New Roman" w:cs="Times New Roman"/>
+                <w:color w:val="000000"/>
+                <w:szCs w:val="26"/>
+              </w:rPr>
+              <w:t>Data type</w:t>
+            </w:r>
+          </w:p>
+        </w:tc>
+        <w:tc>
+          <w:tcPr>
+            <w:tcW w:w="1682" w:type="dxa"/>
+            <w:tcBorders>
+              <w:top w:val="single" w:sz="4" w:space="0" w:color="auto"/>
+              <w:left w:val="nil"/>
+              <w:bottom w:val="single" w:sz="4" w:space="0" w:color="auto"/>
+              <w:right w:val="single" w:sz="4" w:space="0" w:color="auto"/>
+            </w:tcBorders>
+            <w:shd w:val="clear" w:color="auto" w:fill="auto"/>
+            <w:vAlign w:val="center"/>
+            <w:hideMark/>
+          </w:tcPr>
+          <w:p>
+            <w:pPr>
+              <w:spacing w:after="0" w:line="240" w:lineRule="auto"/>
+              <w:rPr>
+                <w:rFonts w:eastAsia="Times New Roman" w:cs="Times New Roman"/>
+                <w:color w:val="000000"/>
+                <w:szCs w:val="26"/>
+              </w:rPr>
+            </w:pPr>
+            <w:r>
+              <w:rPr>
+                <w:rFonts w:eastAsia="Times New Roman" w:cs="Times New Roman"/>
+                <w:color w:val="000000"/>
+                <w:szCs w:val="26"/>
+              </w:rPr>
+              <w:t>Primary Key</w:t>
+            </w:r>
+          </w:p>
+        </w:tc>
+        <w:tc>
+          <w:tcPr>
+            <w:tcW w:w="1264" w:type="dxa"/>
+            <w:tcBorders>
+              <w:top w:val="single" w:sz="4" w:space="0" w:color="auto"/>
+              <w:left w:val="nil"/>
+              <w:bottom w:val="single" w:sz="4" w:space="0" w:color="auto"/>
+              <w:right w:val="single" w:sz="4" w:space="0" w:color="auto"/>
+            </w:tcBorders>
+            <w:shd w:val="clear" w:color="auto" w:fill="auto"/>
+            <w:vAlign w:val="center"/>
+            <w:hideMark/>
+          </w:tcPr>
+          <w:p>
+            <w:pPr>
+              <w:spacing w:after="0" w:line="240" w:lineRule="auto"/>
+              <w:rPr>
+                <w:rFonts w:eastAsia="Times New Roman" w:cs="Times New Roman"/>
+                <w:color w:val="000000"/>
+                <w:szCs w:val="26"/>
+              </w:rPr>
+            </w:pPr>
+            <w:r>
+              <w:rPr>
+                <w:rFonts w:eastAsia="Times New Roman" w:cs="Times New Roman"/>
+                <w:color w:val="000000"/>
+                <w:szCs w:val="26"/>
+              </w:rPr>
+              <w:t>Not Null</w:t>
+            </w:r>
+          </w:p>
+        </w:tc>
+        <w:tc>
+          <w:tcPr>
+            <w:tcW w:w="3087" w:type="dxa"/>
+            <w:tcBorders>
+              <w:top w:val="single" w:sz="4" w:space="0" w:color="auto"/>
+              <w:left w:val="nil"/>
+              <w:bottom w:val="single" w:sz="4" w:space="0" w:color="auto"/>
+              <w:right w:val="single" w:sz="4" w:space="0" w:color="auto"/>
+            </w:tcBorders>
+            <w:shd w:val="clear" w:color="auto" w:fill="auto"/>
+            <w:vAlign w:val="center"/>
+            <w:hideMark/>
+          </w:tcPr>
+          <w:p>
+            <w:pPr>
+              <w:spacing w:after="0" w:line="240" w:lineRule="auto"/>
+              <w:rPr>
+                <w:rFonts w:eastAsia="Times New Roman" w:cs="Times New Roman"/>
+                <w:color w:val="000000"/>
+                <w:szCs w:val="26"/>
+              </w:rPr>
+            </w:pPr>
+            <w:r>
+              <w:rPr>
+                <w:rFonts w:eastAsia="Times New Roman" w:cs="Times New Roman"/>
+                <w:color w:val="000000"/>
+                <w:szCs w:val="26"/>
+              </w:rPr>
+              <w:t>Description</w:t>
+            </w:r>
+          </w:p>
+        </w:tc>
+      </w:tr>
+      <w:tr>
+        <w:trPr>
+          <w:trHeight w:val="330"/>
+        </w:trPr>
+        <w:tc>
+          <w:tcPr>
+            <w:tcW w:w="1760" w:type="dxa"/>
+            <w:tcBorders>
+              <w:top w:val="nil"/>
+              <w:left w:val="single" w:sz="4" w:space="0" w:color="auto"/>
+              <w:bottom w:val="single" w:sz="4" w:space="0" w:color="auto"/>
+              <w:right w:val="single" w:sz="4" w:space="0" w:color="auto"/>
+            </w:tcBorders>
+            <w:shd w:val="clear" w:color="auto" w:fill="auto"/>
+            <w:vAlign w:val="center"/>
+            <w:hideMark/>
+          </w:tcPr>
+          <w:p>
+            <w:pPr>
+              <w:spacing w:after="0" w:line="240" w:lineRule="auto"/>
+              <w:jc w:val="both"/>
+              <w:rPr>
+                <w:rFonts w:eastAsia="Times New Roman" w:cs="Times New Roman"/>
+                <w:color w:val="000000"/>
+                <w:szCs w:val="26"/>
+              </w:rPr>
+            </w:pPr>
+            <w:r>
+              <w:rPr>
+                <w:rFonts w:eastAsia="Times New Roman" w:cs="Times New Roman"/>
+                <w:color w:val="000000"/>
+                <w:szCs w:val="26"/>
+              </w:rPr>
+              <w:t>id</w:t>
+            </w:r>
+          </w:p>
+        </w:tc>
+        <w:tc>
+          <w:tcPr>
+            <w:tcW w:w="1720" w:type="dxa"/>
+            <w:tcBorders>
+              <w:top w:val="nil"/>
+              <w:left w:val="nil"/>
+              <w:bottom w:val="single" w:sz="4" w:space="0" w:color="auto"/>
+              <w:right w:val="single" w:sz="4" w:space="0" w:color="auto"/>
+            </w:tcBorders>
+            <w:shd w:val="clear" w:color="auto" w:fill="auto"/>
+            <w:vAlign w:val="center"/>
+            <w:hideMark/>
+          </w:tcPr>
+          <w:p>
+            <w:pPr>
+              <w:spacing w:after="0" w:line="240" w:lineRule="auto"/>
+              <w:jc w:val="both"/>
+              <w:rPr>
+                <w:rFonts w:eastAsia="Times New Roman" w:cs="Times New Roman"/>
+                <w:color w:val="000000"/>
+                <w:szCs w:val="26"/>
+              </w:rPr>
+            </w:pPr>
+            <w:r>
+              <w:rPr>
+                <w:rFonts w:eastAsia="Times New Roman" w:cs="Times New Roman"/>
+                <w:color w:val="000000"/>
+                <w:szCs w:val="26"/>
+              </w:rPr>
+              <w:t>Long</w:t>
+            </w:r>
+          </w:p>
+        </w:tc>
+        <w:tc>
+          <w:tcPr>
+            <w:tcW w:w="1682" w:type="dxa"/>
+            <w:tcBorders>
+              <w:top w:val="nil"/>
+              <w:left w:val="nil"/>
+              <w:bottom w:val="single" w:sz="4" w:space="0" w:color="auto"/>
+              <w:right w:val="single" w:sz="4" w:space="0" w:color="auto"/>
+            </w:tcBorders>
+            <w:shd w:val="clear" w:color="auto" w:fill="auto"/>
+            <w:noWrap/>
+            <w:vAlign w:val="bottom"/>
+            <w:hideMark/>
+          </w:tcPr>
+          <w:p>
+            <w:pPr>
+              <w:spacing w:after="0" w:line="240" w:lineRule="auto"/>
+              <w:jc w:val="center"/>
+              <w:rPr>
+                <w:rFonts w:eastAsia="Times New Roman" w:cs="Times New Roman"/>
+                <w:color w:val="000000"/>
+                <w:sz w:val="22"/>
+              </w:rPr>
+            </w:pPr>
+            <w:r>
+              <w:rPr>
+                <w:rFonts w:eastAsia="Times New Roman" w:cs="Times New Roman"/>
+                <w:color w:val="000000"/>
+                <w:sz w:val="22"/>
+              </w:rPr>
+              <w:t>Y</w:t>
+            </w:r>
+          </w:p>
+        </w:tc>
+        <w:tc>
+          <w:tcPr>
+            <w:tcW w:w="1264" w:type="dxa"/>
+            <w:tcBorders>
+              <w:top w:val="nil"/>
+              <w:left w:val="nil"/>
+              <w:bottom w:val="single" w:sz="4" w:space="0" w:color="auto"/>
+              <w:right w:val="single" w:sz="4" w:space="0" w:color="auto"/>
+            </w:tcBorders>
+            <w:shd w:val="clear" w:color="auto" w:fill="auto"/>
+            <w:noWrap/>
+            <w:vAlign w:val="bottom"/>
+            <w:hideMark/>
+          </w:tcPr>
+          <w:p>
+            <w:pPr>
+              <w:spacing w:after="0" w:line="240" w:lineRule="auto"/>
+              <w:jc w:val="center"/>
+              <w:rPr>
+                <w:rFonts w:eastAsia="Times New Roman" w:cs="Times New Roman"/>
+                <w:color w:val="000000"/>
+                <w:sz w:val="22"/>
+              </w:rPr>
+            </w:pPr>
+            <w:r>
+              <w:rPr>
+                <w:rFonts w:eastAsia="Times New Roman" w:cs="Times New Roman"/>
+                <w:color w:val="000000"/>
+                <w:sz w:val="22"/>
+              </w:rPr>
+              <w:t>Y</w:t>
+            </w:r>
+          </w:p>
+        </w:tc>
+        <w:tc>
+          <w:tcPr>
+            <w:tcW w:w="3087" w:type="dxa"/>
+            <w:tcBorders>
+              <w:top w:val="nil"/>
+              <w:left w:val="nil"/>
+              <w:bottom w:val="single" w:sz="4" w:space="0" w:color="auto"/>
+              <w:right w:val="single" w:sz="4" w:space="0" w:color="auto"/>
+            </w:tcBorders>
+            <w:shd w:val="clear" w:color="auto" w:fill="auto"/>
+            <w:vAlign w:val="center"/>
+            <w:hideMark/>
+          </w:tcPr>
+          <w:p>
+            <w:pPr>
+              <w:spacing w:after="0" w:line="240" w:lineRule="auto"/>
+              <w:jc w:val="both"/>
+              <w:rPr>
+                <w:rFonts w:eastAsia="Times New Roman" w:cs="Times New Roman"/>
+                <w:color w:val="000000"/>
+                <w:szCs w:val="26"/>
+              </w:rPr>
+            </w:pPr>
+            <w:r>
+              <w:rPr>
+                <w:rFonts w:eastAsia="Times New Roman" w:cs="Times New Roman"/>
+                <w:color w:val="000000"/>
+                <w:szCs w:val="26"/>
+              </w:rPr>
+              <w:t xml:space="preserve">ID </w:t>
+            </w:r>
+            <w:r>
+              <w:rPr>
+                <w:rFonts w:eastAsia="Times New Roman" w:cs="Times New Roman"/>
+                <w:color w:val="000000"/>
+                <w:szCs w:val="26"/>
+              </w:rPr>
+              <w:t>City</w:t>
+            </w:r>
+          </w:p>
+        </w:tc>
+      </w:tr>
+      <w:tr>
+        <w:trPr>
+          <w:trHeight w:val="330"/>
+        </w:trPr>
+        <w:tc>
+          <w:tcPr>
+            <w:tcW w:w="1760" w:type="dxa"/>
+            <w:tcBorders>
+              <w:top w:val="nil"/>
+              <w:left w:val="single" w:sz="4" w:space="0" w:color="auto"/>
+              <w:bottom w:val="single" w:sz="4" w:space="0" w:color="auto"/>
+              <w:right w:val="single" w:sz="4" w:space="0" w:color="auto"/>
+            </w:tcBorders>
+            <w:shd w:val="clear" w:color="auto" w:fill="auto"/>
+            <w:vAlign w:val="center"/>
+            <w:hideMark/>
+          </w:tcPr>
+          <w:p>
+            <w:pPr>
+              <w:spacing w:after="0" w:line="240" w:lineRule="auto"/>
+              <w:jc w:val="both"/>
+              <w:rPr>
+                <w:rFonts w:eastAsia="Times New Roman" w:cs="Times New Roman"/>
+                <w:color w:val="000000"/>
+                <w:szCs w:val="26"/>
+              </w:rPr>
+            </w:pPr>
+            <w:r>
+              <w:rPr>
+                <w:rFonts w:eastAsia="Times New Roman" w:cs="Times New Roman"/>
+                <w:color w:val="000000"/>
+                <w:szCs w:val="26"/>
+              </w:rPr>
+              <w:t>name</w:t>
+            </w:r>
+          </w:p>
+        </w:tc>
+        <w:tc>
+          <w:tcPr>
+            <w:tcW w:w="1720" w:type="dxa"/>
+            <w:tcBorders>
+              <w:top w:val="nil"/>
+              <w:left w:val="nil"/>
+              <w:bottom w:val="single" w:sz="4" w:space="0" w:color="auto"/>
+              <w:right w:val="single" w:sz="4" w:space="0" w:color="auto"/>
+            </w:tcBorders>
+            <w:shd w:val="clear" w:color="auto" w:fill="auto"/>
+            <w:vAlign w:val="center"/>
+            <w:hideMark/>
+          </w:tcPr>
+          <w:p>
+            <w:pPr>
+              <w:spacing w:after="0" w:line="240" w:lineRule="auto"/>
+              <w:jc w:val="both"/>
+              <w:rPr>
+                <w:rFonts w:eastAsia="Times New Roman" w:cs="Times New Roman"/>
+                <w:color w:val="000000"/>
+                <w:szCs w:val="26"/>
+              </w:rPr>
+            </w:pPr>
+            <w:r>
+              <w:rPr>
+                <w:rFonts w:eastAsia="Times New Roman" w:cs="Times New Roman"/>
+                <w:color w:val="000000"/>
+                <w:szCs w:val="26"/>
+              </w:rPr>
+              <w:t>Varchar (</w:t>
+            </w:r>
+            <w:r>
+              <w:rPr>
+                <w:rFonts w:eastAsia="Times New Roman" w:cs="Times New Roman"/>
+                <w:color w:val="000000"/>
+                <w:szCs w:val="26"/>
+              </w:rPr>
+              <w:t>255</w:t>
+            </w:r>
+            <w:r>
+              <w:rPr>
+                <w:rFonts w:eastAsia="Times New Roman" w:cs="Times New Roman"/>
+                <w:color w:val="000000"/>
+                <w:szCs w:val="26"/>
+              </w:rPr>
+              <w:t>)</w:t>
+            </w:r>
+          </w:p>
+        </w:tc>
+        <w:tc>
+          <w:tcPr>
+            <w:tcW w:w="1682" w:type="dxa"/>
+            <w:tcBorders>
+              <w:top w:val="nil"/>
+              <w:left w:val="nil"/>
+              <w:bottom w:val="single" w:sz="4" w:space="0" w:color="auto"/>
+              <w:right w:val="single" w:sz="4" w:space="0" w:color="auto"/>
+            </w:tcBorders>
+            <w:shd w:val="clear" w:color="auto" w:fill="auto"/>
+            <w:noWrap/>
+            <w:vAlign w:val="bottom"/>
+            <w:hideMark/>
+          </w:tcPr>
+          <w:p>
+            <w:pPr>
+              <w:spacing w:after="0" w:line="240" w:lineRule="auto"/>
+              <w:jc w:val="center"/>
+              <w:rPr>
+                <w:rFonts w:eastAsia="Times New Roman" w:cs="Times New Roman"/>
+                <w:color w:val="000000"/>
+                <w:sz w:val="22"/>
+              </w:rPr>
+            </w:pPr>
+            <w:r>
+              <w:rPr>
+                <w:rFonts w:eastAsia="Times New Roman" w:cs="Times New Roman"/>
+                <w:color w:val="000000"/>
+                <w:sz w:val="22"/>
+              </w:rPr>
+              <w:t>N</w:t>
+            </w:r>
+          </w:p>
+        </w:tc>
+        <w:tc>
+          <w:tcPr>
+            <w:tcW w:w="1264" w:type="dxa"/>
+            <w:tcBorders>
+              <w:top w:val="nil"/>
+              <w:left w:val="nil"/>
+              <w:bottom w:val="single" w:sz="4" w:space="0" w:color="auto"/>
+              <w:right w:val="single" w:sz="4" w:space="0" w:color="auto"/>
+            </w:tcBorders>
+            <w:shd w:val="clear" w:color="auto" w:fill="auto"/>
+            <w:noWrap/>
+            <w:vAlign w:val="bottom"/>
+            <w:hideMark/>
+          </w:tcPr>
+          <w:p>
+            <w:pPr>
+              <w:spacing w:after="0" w:line="240" w:lineRule="auto"/>
+              <w:jc w:val="center"/>
+              <w:rPr>
+                <w:rFonts w:eastAsia="Times New Roman" w:cs="Times New Roman"/>
+                <w:color w:val="000000"/>
+                <w:sz w:val="22"/>
+              </w:rPr>
+            </w:pPr>
+            <w:r>
+              <w:rPr>
+                <w:rFonts w:eastAsia="Times New Roman" w:cs="Times New Roman"/>
+                <w:color w:val="000000"/>
+                <w:sz w:val="22"/>
+              </w:rPr>
+              <w:t>Y</w:t>
+            </w:r>
+          </w:p>
+        </w:tc>
+        <w:tc>
+          <w:tcPr>
+            <w:tcW w:w="3087" w:type="dxa"/>
+            <w:tcBorders>
+              <w:top w:val="nil"/>
+              <w:left w:val="nil"/>
+              <w:bottom w:val="single" w:sz="4" w:space="0" w:color="auto"/>
+              <w:right w:val="single" w:sz="4" w:space="0" w:color="auto"/>
+            </w:tcBorders>
+            <w:shd w:val="clear" w:color="auto" w:fill="auto"/>
+            <w:vAlign w:val="center"/>
+            <w:hideMark/>
+          </w:tcPr>
+          <w:p>
+            <w:pPr>
+              <w:spacing w:after="0" w:line="240" w:lineRule="auto"/>
+              <w:jc w:val="both"/>
+              <w:rPr>
+                <w:rFonts w:eastAsia="Times New Roman" w:cs="Times New Roman"/>
+                <w:color w:val="000000"/>
+                <w:szCs w:val="26"/>
+              </w:rPr>
+            </w:pPr>
+            <w:r>
+              <w:rPr>
+                <w:rFonts w:eastAsia="Times New Roman" w:cs="Times New Roman"/>
+                <w:color w:val="000000"/>
+                <w:szCs w:val="26"/>
+              </w:rPr>
+              <w:t>City Name</w:t>
+            </w:r>
+          </w:p>
+        </w:tc>
+      </w:tr>
+    </w:tbl>
+    <w:p>
+      <w:pPr>
+        <w:spacing w:after="0" w:line="240" w:lineRule="auto"/>
+        <w:jc w:val="center"/>
+        <w:rPr>
+          <w:rFonts w:eastAsia="Times New Roman" w:cs="Times New Roman"/>
+          <w:color w:val="000000"/>
+          <w:szCs w:val="26"/>
+        </w:rPr>
+      </w:pPr>
+    </w:p>
+    <w:p>
+      <w:r>
+        <w:br w:type="page"/>
+      </w:r>
+    </w:p>
+    <w:p>
+      <w:pPr>
+        <w:spacing w:after="0" w:line="240" w:lineRule="auto"/>
+        <w:jc w:val="center"/>
+        <w:rPr>
+          <w:rFonts w:eastAsia="Times New Roman" w:cs="Times New Roman"/>
+          <w:color w:val="000000"/>
+          <w:szCs w:val="26"/>
+        </w:rPr>
+      </w:pPr>
+      <w:r>
+        <w:rPr>
+          <w:rFonts w:eastAsia="Times New Roman" w:cs="Times New Roman"/>
+          <w:color w:val="000000"/>
+          <w:szCs w:val="26"/>
+        </w:rPr>
+        <w:lastRenderedPageBreak/>
+        <w:t xml:space="preserve">Entity: </w:t>
+      </w:r>
+      <w:r>
+        <w:rPr>
+          <w:rFonts w:eastAsia="Times New Roman" w:cs="Times New Roman"/>
+          <w:color w:val="000000"/>
+          <w:szCs w:val="26"/>
+        </w:rPr>
+        <w:t>district</w:t>
+      </w:r>
+    </w:p>
+    <w:tbl>
+      <w:tblPr>
+        <w:tblW w:w="9640" w:type="dxa"/>
+        <w:tblInd w:w="-34" w:type="dxa"/>
+        <w:tblLook w:val="04A0" w:firstRow="1" w:lastRow="0" w:firstColumn="1" w:lastColumn="0" w:noHBand="0" w:noVBand="1"/>
+      </w:tblPr>
+      <w:tblGrid>
+        <w:gridCol w:w="1887"/>
+        <w:gridCol w:w="1720"/>
+        <w:gridCol w:w="1682"/>
+        <w:gridCol w:w="1229"/>
+        <w:gridCol w:w="3122"/>
+      </w:tblGrid>
+      <w:tr>
+        <w:trPr>
+          <w:trHeight w:val="330"/>
+        </w:trPr>
+        <w:tc>
+          <w:tcPr>
+            <w:tcW w:w="1887" w:type="dxa"/>
+            <w:tcBorders>
+              <w:top w:val="single" w:sz="4" w:space="0" w:color="auto"/>
+              <w:left w:val="single" w:sz="4" w:space="0" w:color="auto"/>
+              <w:bottom w:val="single" w:sz="4" w:space="0" w:color="auto"/>
+              <w:right w:val="single" w:sz="4" w:space="0" w:color="auto"/>
+            </w:tcBorders>
+            <w:shd w:val="clear" w:color="auto" w:fill="auto"/>
+            <w:vAlign w:val="center"/>
+            <w:hideMark/>
+          </w:tcPr>
+          <w:p>
+            <w:pPr>
+              <w:spacing w:after="0" w:line="240" w:lineRule="auto"/>
+              <w:rPr>
+                <w:rFonts w:eastAsia="Times New Roman" w:cs="Times New Roman"/>
+                <w:color w:val="000000"/>
+                <w:szCs w:val="26"/>
+              </w:rPr>
+            </w:pPr>
+            <w:r>
+              <w:rPr>
+                <w:rFonts w:eastAsia="Times New Roman" w:cs="Times New Roman"/>
+                <w:color w:val="000000"/>
+                <w:szCs w:val="26"/>
+              </w:rPr>
+              <w:t>Column Name</w:t>
+            </w:r>
+          </w:p>
+        </w:tc>
+        <w:tc>
+          <w:tcPr>
+            <w:tcW w:w="1720" w:type="dxa"/>
+            <w:tcBorders>
+              <w:top w:val="single" w:sz="4" w:space="0" w:color="auto"/>
+              <w:left w:val="nil"/>
+              <w:bottom w:val="single" w:sz="4" w:space="0" w:color="auto"/>
+              <w:right w:val="single" w:sz="4" w:space="0" w:color="auto"/>
+            </w:tcBorders>
+            <w:shd w:val="clear" w:color="auto" w:fill="auto"/>
+            <w:vAlign w:val="center"/>
+            <w:hideMark/>
+          </w:tcPr>
+          <w:p>
+            <w:pPr>
+              <w:spacing w:after="0" w:line="240" w:lineRule="auto"/>
+              <w:rPr>
+                <w:rFonts w:eastAsia="Times New Roman" w:cs="Times New Roman"/>
+                <w:color w:val="000000"/>
+                <w:szCs w:val="26"/>
+              </w:rPr>
+            </w:pPr>
+            <w:r>
+              <w:rPr>
+                <w:rFonts w:eastAsia="Times New Roman" w:cs="Times New Roman"/>
+                <w:color w:val="000000"/>
+                <w:szCs w:val="26"/>
+              </w:rPr>
+              <w:t>Data type</w:t>
+            </w:r>
+          </w:p>
+        </w:tc>
+        <w:tc>
+          <w:tcPr>
+            <w:tcW w:w="1682" w:type="dxa"/>
+            <w:tcBorders>
+              <w:top w:val="single" w:sz="4" w:space="0" w:color="auto"/>
+              <w:left w:val="nil"/>
+              <w:bottom w:val="single" w:sz="4" w:space="0" w:color="auto"/>
+              <w:right w:val="single" w:sz="4" w:space="0" w:color="auto"/>
+            </w:tcBorders>
+            <w:shd w:val="clear" w:color="auto" w:fill="auto"/>
+            <w:vAlign w:val="center"/>
+            <w:hideMark/>
+          </w:tcPr>
+          <w:p>
+            <w:pPr>
+              <w:spacing w:after="0" w:line="240" w:lineRule="auto"/>
+              <w:rPr>
+                <w:rFonts w:eastAsia="Times New Roman" w:cs="Times New Roman"/>
+                <w:color w:val="000000"/>
+                <w:szCs w:val="26"/>
+              </w:rPr>
+            </w:pPr>
+            <w:r>
+              <w:rPr>
+                <w:rFonts w:eastAsia="Times New Roman" w:cs="Times New Roman"/>
+                <w:color w:val="000000"/>
+                <w:szCs w:val="26"/>
+              </w:rPr>
+              <w:t>Primary Key</w:t>
+            </w:r>
+          </w:p>
+        </w:tc>
+        <w:tc>
+          <w:tcPr>
+            <w:tcW w:w="1229" w:type="dxa"/>
+            <w:tcBorders>
+              <w:top w:val="single" w:sz="4" w:space="0" w:color="auto"/>
+              <w:left w:val="nil"/>
+              <w:bottom w:val="single" w:sz="4" w:space="0" w:color="auto"/>
+              <w:right w:val="single" w:sz="4" w:space="0" w:color="auto"/>
+            </w:tcBorders>
+            <w:shd w:val="clear" w:color="auto" w:fill="auto"/>
+            <w:vAlign w:val="center"/>
+            <w:hideMark/>
+          </w:tcPr>
+          <w:p>
+            <w:pPr>
+              <w:spacing w:after="0" w:line="240" w:lineRule="auto"/>
+              <w:rPr>
+                <w:rFonts w:eastAsia="Times New Roman" w:cs="Times New Roman"/>
+                <w:color w:val="000000"/>
+                <w:szCs w:val="26"/>
+              </w:rPr>
+            </w:pPr>
+            <w:r>
+              <w:rPr>
+                <w:rFonts w:eastAsia="Times New Roman" w:cs="Times New Roman"/>
+                <w:color w:val="000000"/>
+                <w:szCs w:val="26"/>
+              </w:rPr>
+              <w:t>Not Null</w:t>
+            </w:r>
+          </w:p>
+        </w:tc>
+        <w:tc>
+          <w:tcPr>
+            <w:tcW w:w="3122" w:type="dxa"/>
+            <w:tcBorders>
+              <w:top w:val="single" w:sz="4" w:space="0" w:color="auto"/>
+              <w:left w:val="nil"/>
+              <w:bottom w:val="single" w:sz="4" w:space="0" w:color="auto"/>
+              <w:right w:val="single" w:sz="4" w:space="0" w:color="auto"/>
+            </w:tcBorders>
+            <w:shd w:val="clear" w:color="auto" w:fill="auto"/>
+            <w:vAlign w:val="center"/>
+            <w:hideMark/>
+          </w:tcPr>
+          <w:p>
+            <w:pPr>
+              <w:spacing w:after="0" w:line="240" w:lineRule="auto"/>
+              <w:rPr>
+                <w:rFonts w:eastAsia="Times New Roman" w:cs="Times New Roman"/>
+                <w:color w:val="000000"/>
+                <w:szCs w:val="26"/>
+              </w:rPr>
+            </w:pPr>
+            <w:r>
+              <w:rPr>
+                <w:rFonts w:eastAsia="Times New Roman" w:cs="Times New Roman"/>
+                <w:color w:val="000000"/>
+                <w:szCs w:val="26"/>
+              </w:rPr>
+              <w:t>Description</w:t>
+            </w:r>
+          </w:p>
+        </w:tc>
+      </w:tr>
+      <w:tr>
+        <w:trPr>
+          <w:trHeight w:val="330"/>
+        </w:trPr>
+        <w:tc>
+          <w:tcPr>
+            <w:tcW w:w="1887" w:type="dxa"/>
+            <w:tcBorders>
+              <w:top w:val="nil"/>
+              <w:left w:val="single" w:sz="4" w:space="0" w:color="auto"/>
+              <w:bottom w:val="single" w:sz="4" w:space="0" w:color="auto"/>
+              <w:right w:val="single" w:sz="4" w:space="0" w:color="auto"/>
+            </w:tcBorders>
+            <w:shd w:val="clear" w:color="auto" w:fill="auto"/>
+            <w:vAlign w:val="center"/>
+            <w:hideMark/>
+          </w:tcPr>
+          <w:p>
+            <w:pPr>
+              <w:spacing w:after="0" w:line="240" w:lineRule="auto"/>
+              <w:jc w:val="both"/>
+              <w:rPr>
+                <w:rFonts w:eastAsia="Times New Roman" w:cs="Times New Roman"/>
+                <w:color w:val="000000"/>
+                <w:szCs w:val="26"/>
+              </w:rPr>
+            </w:pPr>
+            <w:r>
+              <w:rPr>
+                <w:rFonts w:eastAsia="Times New Roman" w:cs="Times New Roman"/>
+                <w:color w:val="000000"/>
+                <w:szCs w:val="26"/>
+              </w:rPr>
+              <w:t>id</w:t>
+            </w:r>
+          </w:p>
+        </w:tc>
+        <w:tc>
+          <w:tcPr>
+            <w:tcW w:w="1720" w:type="dxa"/>
+            <w:tcBorders>
+              <w:top w:val="nil"/>
+              <w:left w:val="nil"/>
+              <w:bottom w:val="single" w:sz="4" w:space="0" w:color="auto"/>
+              <w:right w:val="single" w:sz="4" w:space="0" w:color="auto"/>
+            </w:tcBorders>
+            <w:shd w:val="clear" w:color="auto" w:fill="auto"/>
+            <w:vAlign w:val="center"/>
+            <w:hideMark/>
+          </w:tcPr>
+          <w:p>
+            <w:pPr>
+              <w:spacing w:after="0" w:line="240" w:lineRule="auto"/>
+              <w:jc w:val="both"/>
+              <w:rPr>
+                <w:rFonts w:eastAsia="Times New Roman" w:cs="Times New Roman"/>
+                <w:color w:val="000000"/>
+                <w:szCs w:val="26"/>
+              </w:rPr>
+            </w:pPr>
+            <w:r>
+              <w:rPr>
+                <w:rFonts w:eastAsia="Times New Roman" w:cs="Times New Roman"/>
+                <w:color w:val="000000"/>
+                <w:szCs w:val="26"/>
+              </w:rPr>
+              <w:t>Long</w:t>
+            </w:r>
+          </w:p>
+        </w:tc>
+        <w:tc>
+          <w:tcPr>
+            <w:tcW w:w="1682" w:type="dxa"/>
+            <w:tcBorders>
+              <w:top w:val="nil"/>
+              <w:left w:val="nil"/>
+              <w:bottom w:val="single" w:sz="4" w:space="0" w:color="auto"/>
+              <w:right w:val="single" w:sz="4" w:space="0" w:color="auto"/>
+            </w:tcBorders>
+            <w:shd w:val="clear" w:color="auto" w:fill="auto"/>
+            <w:noWrap/>
+            <w:vAlign w:val="bottom"/>
+            <w:hideMark/>
+          </w:tcPr>
+          <w:p>
+            <w:pPr>
+              <w:spacing w:after="0" w:line="240" w:lineRule="auto"/>
+              <w:jc w:val="center"/>
+              <w:rPr>
+                <w:rFonts w:eastAsia="Times New Roman" w:cs="Times New Roman"/>
+                <w:color w:val="000000"/>
+                <w:sz w:val="22"/>
+              </w:rPr>
+            </w:pPr>
+            <w:r>
+              <w:rPr>
+                <w:rFonts w:eastAsia="Times New Roman" w:cs="Times New Roman"/>
+                <w:color w:val="000000"/>
+                <w:sz w:val="22"/>
+              </w:rPr>
+              <w:t>Y</w:t>
+            </w:r>
+          </w:p>
+        </w:tc>
+        <w:tc>
+          <w:tcPr>
+            <w:tcW w:w="1229" w:type="dxa"/>
+            <w:tcBorders>
+              <w:top w:val="nil"/>
+              <w:left w:val="nil"/>
+              <w:bottom w:val="single" w:sz="4" w:space="0" w:color="auto"/>
+              <w:right w:val="single" w:sz="4" w:space="0" w:color="auto"/>
+            </w:tcBorders>
+            <w:shd w:val="clear" w:color="auto" w:fill="auto"/>
+            <w:noWrap/>
+            <w:vAlign w:val="bottom"/>
+            <w:hideMark/>
+          </w:tcPr>
+          <w:p>
+            <w:pPr>
+              <w:spacing w:after="0" w:line="240" w:lineRule="auto"/>
+              <w:jc w:val="center"/>
+              <w:rPr>
+                <w:rFonts w:eastAsia="Times New Roman" w:cs="Times New Roman"/>
+                <w:color w:val="000000"/>
+                <w:sz w:val="22"/>
+              </w:rPr>
+            </w:pPr>
+            <w:r>
+              <w:rPr>
+                <w:rFonts w:eastAsia="Times New Roman" w:cs="Times New Roman"/>
+                <w:color w:val="000000"/>
+                <w:sz w:val="22"/>
+              </w:rPr>
+              <w:t>Y</w:t>
+            </w:r>
+          </w:p>
+        </w:tc>
+        <w:tc>
+          <w:tcPr>
+            <w:tcW w:w="3122" w:type="dxa"/>
+            <w:tcBorders>
+              <w:top w:val="nil"/>
+              <w:left w:val="nil"/>
+              <w:bottom w:val="single" w:sz="4" w:space="0" w:color="auto"/>
+              <w:right w:val="single" w:sz="4" w:space="0" w:color="auto"/>
+            </w:tcBorders>
+            <w:shd w:val="clear" w:color="auto" w:fill="auto"/>
+            <w:vAlign w:val="center"/>
+            <w:hideMark/>
+          </w:tcPr>
+          <w:p>
+            <w:pPr>
+              <w:spacing w:after="0" w:line="240" w:lineRule="auto"/>
+              <w:jc w:val="both"/>
+              <w:rPr>
+                <w:rFonts w:eastAsia="Times New Roman" w:cs="Times New Roman"/>
+                <w:color w:val="000000"/>
+                <w:szCs w:val="26"/>
+              </w:rPr>
+            </w:pPr>
+            <w:r>
+              <w:rPr>
+                <w:rFonts w:eastAsia="Times New Roman" w:cs="Times New Roman"/>
+                <w:color w:val="000000"/>
+                <w:szCs w:val="26"/>
+              </w:rPr>
+              <w:t xml:space="preserve">ID </w:t>
+            </w:r>
+            <w:r>
+              <w:rPr>
+                <w:rFonts w:eastAsia="Times New Roman" w:cs="Times New Roman"/>
+                <w:color w:val="000000"/>
+                <w:szCs w:val="26"/>
+              </w:rPr>
+              <w:t>District</w:t>
+            </w:r>
+          </w:p>
+        </w:tc>
+      </w:tr>
+      <w:tr>
+        <w:trPr>
+          <w:trHeight w:val="330"/>
+        </w:trPr>
+        <w:tc>
+          <w:tcPr>
+            <w:tcW w:w="1887" w:type="dxa"/>
+            <w:tcBorders>
+              <w:top w:val="nil"/>
+              <w:left w:val="single" w:sz="4" w:space="0" w:color="auto"/>
+              <w:bottom w:val="single" w:sz="4" w:space="0" w:color="auto"/>
+              <w:right w:val="single" w:sz="4" w:space="0" w:color="auto"/>
+            </w:tcBorders>
+            <w:shd w:val="clear" w:color="auto" w:fill="auto"/>
+            <w:vAlign w:val="center"/>
+            <w:hideMark/>
+          </w:tcPr>
+          <w:p>
+            <w:pPr>
+              <w:spacing w:after="0" w:line="240" w:lineRule="auto"/>
+              <w:jc w:val="both"/>
+              <w:rPr>
+                <w:rFonts w:eastAsia="Times New Roman" w:cs="Times New Roman"/>
+                <w:color w:val="000000"/>
+                <w:szCs w:val="26"/>
+              </w:rPr>
+            </w:pPr>
+            <w:r>
+              <w:rPr>
+                <w:rFonts w:eastAsia="Times New Roman" w:cs="Times New Roman"/>
+                <w:color w:val="000000"/>
+                <w:szCs w:val="26"/>
+              </w:rPr>
+              <w:t>name</w:t>
+            </w:r>
+          </w:p>
+        </w:tc>
+        <w:tc>
+          <w:tcPr>
+            <w:tcW w:w="1720" w:type="dxa"/>
+            <w:tcBorders>
+              <w:top w:val="nil"/>
+              <w:left w:val="nil"/>
+              <w:bottom w:val="single" w:sz="4" w:space="0" w:color="auto"/>
+              <w:right w:val="single" w:sz="4" w:space="0" w:color="auto"/>
+            </w:tcBorders>
+            <w:shd w:val="clear" w:color="auto" w:fill="auto"/>
+            <w:vAlign w:val="center"/>
+            <w:hideMark/>
+          </w:tcPr>
+          <w:p>
+            <w:pPr>
+              <w:spacing w:after="0" w:line="240" w:lineRule="auto"/>
+              <w:jc w:val="both"/>
+              <w:rPr>
+                <w:rFonts w:eastAsia="Times New Roman" w:cs="Times New Roman"/>
+                <w:color w:val="000000"/>
+                <w:szCs w:val="26"/>
+              </w:rPr>
+            </w:pPr>
+            <w:r>
+              <w:rPr>
+                <w:rFonts w:eastAsia="Times New Roman" w:cs="Times New Roman"/>
+                <w:color w:val="000000"/>
+                <w:szCs w:val="26"/>
+              </w:rPr>
+              <w:t>Varchar (</w:t>
+            </w:r>
+            <w:r>
+              <w:rPr>
+                <w:rFonts w:eastAsia="Times New Roman" w:cs="Times New Roman"/>
+                <w:color w:val="000000"/>
+                <w:szCs w:val="26"/>
+              </w:rPr>
+              <w:t>255</w:t>
+            </w:r>
+            <w:r>
+              <w:rPr>
+                <w:rFonts w:eastAsia="Times New Roman" w:cs="Times New Roman"/>
+                <w:color w:val="000000"/>
+                <w:szCs w:val="26"/>
+              </w:rPr>
+              <w:t>)</w:t>
+            </w:r>
+          </w:p>
+        </w:tc>
+        <w:tc>
+          <w:tcPr>
+            <w:tcW w:w="1682" w:type="dxa"/>
+            <w:tcBorders>
+              <w:top w:val="nil"/>
+              <w:left w:val="nil"/>
+              <w:bottom w:val="single" w:sz="4" w:space="0" w:color="auto"/>
+              <w:right w:val="single" w:sz="4" w:space="0" w:color="auto"/>
+            </w:tcBorders>
+            <w:shd w:val="clear" w:color="auto" w:fill="auto"/>
+            <w:noWrap/>
+            <w:vAlign w:val="bottom"/>
+            <w:hideMark/>
+          </w:tcPr>
+          <w:p>
+            <w:pPr>
+              <w:spacing w:after="0" w:line="240" w:lineRule="auto"/>
+              <w:jc w:val="center"/>
+              <w:rPr>
+                <w:rFonts w:eastAsia="Times New Roman" w:cs="Times New Roman"/>
+                <w:color w:val="000000"/>
+                <w:sz w:val="22"/>
+              </w:rPr>
+            </w:pPr>
+            <w:r>
+              <w:rPr>
+                <w:rFonts w:eastAsia="Times New Roman" w:cs="Times New Roman"/>
+                <w:color w:val="000000"/>
+                <w:sz w:val="22"/>
+              </w:rPr>
+              <w:t>N</w:t>
+            </w:r>
+          </w:p>
+        </w:tc>
+        <w:tc>
+          <w:tcPr>
+            <w:tcW w:w="1229" w:type="dxa"/>
+            <w:tcBorders>
+              <w:top w:val="nil"/>
+              <w:left w:val="nil"/>
+              <w:bottom w:val="single" w:sz="4" w:space="0" w:color="auto"/>
+              <w:right w:val="single" w:sz="4" w:space="0" w:color="auto"/>
+            </w:tcBorders>
+            <w:shd w:val="clear" w:color="auto" w:fill="auto"/>
+            <w:noWrap/>
+            <w:vAlign w:val="bottom"/>
+            <w:hideMark/>
+          </w:tcPr>
+          <w:p>
+            <w:pPr>
+              <w:spacing w:after="0" w:line="240" w:lineRule="auto"/>
+              <w:jc w:val="center"/>
+              <w:rPr>
+                <w:rFonts w:eastAsia="Times New Roman" w:cs="Times New Roman"/>
+                <w:color w:val="000000"/>
+                <w:sz w:val="22"/>
+              </w:rPr>
+            </w:pPr>
+            <w:r>
+              <w:rPr>
+                <w:rFonts w:eastAsia="Times New Roman" w:cs="Times New Roman"/>
+                <w:color w:val="000000"/>
+                <w:sz w:val="22"/>
+              </w:rPr>
+              <w:t>Y</w:t>
+            </w:r>
+          </w:p>
+        </w:tc>
+        <w:tc>
+          <w:tcPr>
+            <w:tcW w:w="3122" w:type="dxa"/>
+            <w:tcBorders>
+              <w:top w:val="nil"/>
+              <w:left w:val="nil"/>
+              <w:bottom w:val="single" w:sz="4" w:space="0" w:color="auto"/>
+              <w:right w:val="single" w:sz="4" w:space="0" w:color="auto"/>
+            </w:tcBorders>
+            <w:shd w:val="clear" w:color="auto" w:fill="auto"/>
+            <w:vAlign w:val="center"/>
+            <w:hideMark/>
+          </w:tcPr>
+          <w:p>
+            <w:pPr>
+              <w:spacing w:after="0" w:line="240" w:lineRule="auto"/>
+              <w:jc w:val="both"/>
+              <w:rPr>
+                <w:rFonts w:eastAsia="Times New Roman" w:cs="Times New Roman"/>
+                <w:color w:val="000000"/>
+                <w:szCs w:val="26"/>
+              </w:rPr>
+            </w:pPr>
+            <w:r>
+              <w:rPr>
+                <w:rFonts w:eastAsia="Times New Roman" w:cs="Times New Roman"/>
+                <w:color w:val="000000"/>
+                <w:szCs w:val="26"/>
+              </w:rPr>
+              <w:t>District name</w:t>
+            </w:r>
+          </w:p>
+        </w:tc>
+      </w:tr>
+      <w:tr>
+        <w:trPr>
+          <w:trHeight w:val="330"/>
+        </w:trPr>
+        <w:tc>
+          <w:tcPr>
+            <w:tcW w:w="1887" w:type="dxa"/>
+            <w:tcBorders>
+              <w:top w:val="single" w:sz="4" w:space="0" w:color="auto"/>
+              <w:left w:val="single" w:sz="4" w:space="0" w:color="auto"/>
+              <w:bottom w:val="single" w:sz="4" w:space="0" w:color="auto"/>
+              <w:right w:val="single" w:sz="4" w:space="0" w:color="auto"/>
+            </w:tcBorders>
+            <w:shd w:val="clear" w:color="auto" w:fill="auto"/>
+            <w:vAlign w:val="center"/>
+            <w:hideMark/>
+          </w:tcPr>
+          <w:p>
+            <w:pPr>
+              <w:spacing w:after="0" w:line="240" w:lineRule="auto"/>
+              <w:jc w:val="both"/>
+              <w:rPr>
+                <w:rFonts w:eastAsia="Times New Roman" w:cs="Times New Roman"/>
+                <w:color w:val="000000"/>
+                <w:szCs w:val="26"/>
+              </w:rPr>
+            </w:pPr>
+            <w:r>
+              <w:rPr>
+                <w:rFonts w:eastAsia="Times New Roman" w:cs="Times New Roman"/>
+                <w:color w:val="000000"/>
+                <w:szCs w:val="26"/>
+              </w:rPr>
+              <w:t>city_id</w:t>
+            </w:r>
+          </w:p>
+        </w:tc>
+        <w:tc>
+          <w:tcPr>
+            <w:tcW w:w="1720" w:type="dxa"/>
+            <w:tcBorders>
+              <w:top w:val="single" w:sz="4" w:space="0" w:color="auto"/>
+              <w:left w:val="nil"/>
+              <w:bottom w:val="single" w:sz="4" w:space="0" w:color="auto"/>
+              <w:right w:val="single" w:sz="4" w:space="0" w:color="auto"/>
+            </w:tcBorders>
+            <w:shd w:val="clear" w:color="auto" w:fill="auto"/>
+            <w:vAlign w:val="center"/>
+            <w:hideMark/>
+          </w:tcPr>
+          <w:p>
+            <w:pPr>
+              <w:spacing w:after="0" w:line="240" w:lineRule="auto"/>
+              <w:jc w:val="both"/>
+              <w:rPr>
+                <w:rFonts w:eastAsia="Times New Roman" w:cs="Times New Roman"/>
+                <w:color w:val="000000"/>
+                <w:szCs w:val="26"/>
+              </w:rPr>
+            </w:pPr>
+            <w:r>
+              <w:rPr>
+                <w:rFonts w:eastAsia="Times New Roman" w:cs="Times New Roman"/>
+                <w:color w:val="000000"/>
+                <w:szCs w:val="26"/>
+              </w:rPr>
+              <w:t>Long</w:t>
+            </w:r>
+          </w:p>
+        </w:tc>
+        <w:tc>
+          <w:tcPr>
+            <w:tcW w:w="1682" w:type="dxa"/>
+            <w:tcBorders>
+              <w:top w:val="single" w:sz="4" w:space="0" w:color="auto"/>
+              <w:left w:val="nil"/>
+              <w:bottom w:val="single" w:sz="4" w:space="0" w:color="auto"/>
+              <w:right w:val="single" w:sz="4" w:space="0" w:color="auto"/>
+            </w:tcBorders>
+            <w:shd w:val="clear" w:color="auto" w:fill="auto"/>
+            <w:noWrap/>
+            <w:vAlign w:val="bottom"/>
+            <w:hideMark/>
+          </w:tcPr>
+          <w:p>
+            <w:pPr>
+              <w:spacing w:after="0" w:line="240" w:lineRule="auto"/>
+              <w:jc w:val="center"/>
+              <w:rPr>
+                <w:rFonts w:eastAsia="Times New Roman" w:cs="Times New Roman"/>
+                <w:color w:val="000000"/>
+                <w:sz w:val="22"/>
+              </w:rPr>
+            </w:pPr>
+            <w:r>
+              <w:rPr>
+                <w:rFonts w:eastAsia="Times New Roman" w:cs="Times New Roman"/>
+                <w:color w:val="000000"/>
+                <w:sz w:val="22"/>
+              </w:rPr>
+              <w:t>N</w:t>
+            </w:r>
+          </w:p>
+        </w:tc>
+        <w:tc>
+          <w:tcPr>
+            <w:tcW w:w="1229" w:type="dxa"/>
+            <w:tcBorders>
+              <w:top w:val="single" w:sz="4" w:space="0" w:color="auto"/>
+              <w:left w:val="nil"/>
+              <w:bottom w:val="single" w:sz="4" w:space="0" w:color="auto"/>
+              <w:right w:val="single" w:sz="4" w:space="0" w:color="auto"/>
+            </w:tcBorders>
+            <w:shd w:val="clear" w:color="auto" w:fill="auto"/>
+            <w:noWrap/>
+            <w:vAlign w:val="bottom"/>
+            <w:hideMark/>
+          </w:tcPr>
+          <w:p>
+            <w:pPr>
+              <w:spacing w:after="0" w:line="240" w:lineRule="auto"/>
+              <w:jc w:val="center"/>
+              <w:rPr>
+                <w:rFonts w:eastAsia="Times New Roman" w:cs="Times New Roman"/>
+                <w:color w:val="000000"/>
+                <w:sz w:val="22"/>
+              </w:rPr>
+            </w:pPr>
+            <w:r>
+              <w:rPr>
+                <w:rFonts w:eastAsia="Times New Roman" w:cs="Times New Roman"/>
+                <w:color w:val="000000"/>
+                <w:sz w:val="22"/>
+              </w:rPr>
+              <w:t>Y</w:t>
+            </w:r>
+          </w:p>
+        </w:tc>
+        <w:tc>
+          <w:tcPr>
+            <w:tcW w:w="3122" w:type="dxa"/>
+            <w:tcBorders>
+              <w:top w:val="single" w:sz="4" w:space="0" w:color="auto"/>
+              <w:left w:val="nil"/>
+              <w:bottom w:val="single" w:sz="4" w:space="0" w:color="auto"/>
+              <w:right w:val="single" w:sz="4" w:space="0" w:color="auto"/>
+            </w:tcBorders>
+            <w:shd w:val="clear" w:color="auto" w:fill="auto"/>
+            <w:vAlign w:val="center"/>
+            <w:hideMark/>
+          </w:tcPr>
+          <w:p>
+            <w:pPr>
+              <w:spacing w:after="0" w:line="240" w:lineRule="auto"/>
+              <w:jc w:val="both"/>
+              <w:rPr>
+                <w:rFonts w:eastAsia="Times New Roman" w:cs="Times New Roman"/>
+                <w:color w:val="000000"/>
+                <w:szCs w:val="26"/>
+              </w:rPr>
+            </w:pPr>
+            <w:r>
+              <w:rPr>
+                <w:rFonts w:eastAsia="Times New Roman" w:cs="Times New Roman"/>
+                <w:color w:val="000000"/>
+                <w:szCs w:val="26"/>
+              </w:rPr>
+              <w:t>ID City</w:t>
+            </w:r>
+          </w:p>
+        </w:tc>
+      </w:tr>
+    </w:tbl>
+    <w:p>
+      <w:pPr>
+        <w:spacing w:after="0" w:line="240" w:lineRule="auto"/>
+        <w:jc w:val="center"/>
+        <w:rPr>
+          <w:rFonts w:eastAsia="Times New Roman" w:cs="Times New Roman"/>
+          <w:color w:val="000000"/>
+          <w:szCs w:val="26"/>
+        </w:rPr>
+      </w:pPr>
+    </w:p>
+    <w:p>
+      <w:pPr>
+        <w:spacing w:after="0" w:line="240" w:lineRule="auto"/>
+        <w:jc w:val="center"/>
+        <w:rPr>
+          <w:rFonts w:eastAsia="Times New Roman" w:cs="Times New Roman"/>
+          <w:color w:val="000000"/>
+          <w:szCs w:val="26"/>
+        </w:rPr>
+      </w:pPr>
+      <w:r>
+        <w:rPr>
+          <w:rFonts w:eastAsia="Times New Roman" w:cs="Times New Roman"/>
+          <w:color w:val="000000"/>
+          <w:szCs w:val="26"/>
+        </w:rPr>
+        <w:t xml:space="preserve">Entity: </w:t>
+      </w:r>
+      <w:r>
+        <w:rPr>
+          <w:rFonts w:eastAsia="Times New Roman" w:cs="Times New Roman"/>
+          <w:color w:val="000000"/>
+          <w:szCs w:val="26"/>
+        </w:rPr>
+        <w:t>address</w:t>
+      </w:r>
+    </w:p>
+    <w:tbl>
+      <w:tblPr>
+        <w:tblStyle w:val="TableGrid"/>
+        <w:tblW w:w="9606" w:type="dxa"/>
+        <w:tblLook w:val="04A0" w:firstRow="1" w:lastRow="0" w:firstColumn="1" w:lastColumn="0" w:noHBand="0" w:noVBand="1"/>
+      </w:tblPr>
+      <w:tblGrid>
+        <w:gridCol w:w="1915"/>
+        <w:gridCol w:w="1915"/>
+        <w:gridCol w:w="1915"/>
+        <w:gridCol w:w="1264"/>
+        <w:gridCol w:w="2597"/>
+      </w:tblGrid>
+      <w:tr>
+        <w:tc>
+          <w:tcPr>
+            <w:tcW w:w="1915" w:type="dxa"/>
+            <w:vAlign w:val="center"/>
+          </w:tcPr>
+          <w:p>
+            <w:pPr>
+              <w:spacing w:after="0" w:line="240" w:lineRule="auto"/>
+              <w:rPr>
+                <w:rFonts w:eastAsia="Times New Roman" w:cs="Times New Roman"/>
+                <w:color w:val="000000"/>
+                <w:szCs w:val="26"/>
+              </w:rPr>
+            </w:pPr>
+            <w:r>
+              <w:rPr>
+                <w:rFonts w:eastAsia="Times New Roman" w:cs="Times New Roman"/>
+                <w:color w:val="000000"/>
+                <w:szCs w:val="26"/>
+              </w:rPr>
+              <w:t>Column Name</w:t>
+            </w:r>
+          </w:p>
+        </w:tc>
+        <w:tc>
+          <w:tcPr>
+            <w:tcW w:w="1915" w:type="dxa"/>
+            <w:vAlign w:val="center"/>
+          </w:tcPr>
+          <w:p>
+            <w:pPr>
+              <w:spacing w:after="0" w:line="240" w:lineRule="auto"/>
+              <w:rPr>
+                <w:rFonts w:eastAsia="Times New Roman" w:cs="Times New Roman"/>
+                <w:color w:val="000000"/>
+                <w:szCs w:val="26"/>
+              </w:rPr>
+            </w:pPr>
+            <w:r>
+              <w:rPr>
+                <w:rFonts w:eastAsia="Times New Roman" w:cs="Times New Roman"/>
+                <w:color w:val="000000"/>
+                <w:szCs w:val="26"/>
+              </w:rPr>
+              <w:t>Data type</w:t>
+            </w:r>
+          </w:p>
+        </w:tc>
+        <w:tc>
+          <w:tcPr>
+            <w:tcW w:w="1915" w:type="dxa"/>
+            <w:vAlign w:val="center"/>
+          </w:tcPr>
+          <w:p>
+            <w:pPr>
+              <w:spacing w:after="0" w:line="240" w:lineRule="auto"/>
+              <w:rPr>
+                <w:rFonts w:eastAsia="Times New Roman" w:cs="Times New Roman"/>
+                <w:color w:val="000000"/>
+                <w:szCs w:val="26"/>
+              </w:rPr>
+            </w:pPr>
+            <w:r>
+              <w:rPr>
+                <w:rFonts w:eastAsia="Times New Roman" w:cs="Times New Roman"/>
+                <w:color w:val="000000"/>
+                <w:szCs w:val="26"/>
+              </w:rPr>
+              <w:t>Primary Key</w:t>
+            </w:r>
+          </w:p>
+        </w:tc>
+        <w:tc>
+          <w:tcPr>
+            <w:tcW w:w="1264" w:type="dxa"/>
+            <w:vAlign w:val="center"/>
+          </w:tcPr>
+          <w:p>
+            <w:pPr>
+              <w:spacing w:after="0" w:line="240" w:lineRule="auto"/>
+              <w:rPr>
+                <w:rFonts w:eastAsia="Times New Roman" w:cs="Times New Roman"/>
+                <w:color w:val="000000"/>
+                <w:szCs w:val="26"/>
+              </w:rPr>
+            </w:pPr>
+            <w:r>
+              <w:rPr>
+                <w:rFonts w:eastAsia="Times New Roman" w:cs="Times New Roman"/>
+                <w:color w:val="000000"/>
+                <w:szCs w:val="26"/>
+              </w:rPr>
+              <w:t>Not Null</w:t>
+            </w:r>
+          </w:p>
+        </w:tc>
+        <w:tc>
+          <w:tcPr>
+            <w:tcW w:w="2597" w:type="dxa"/>
+            <w:vAlign w:val="center"/>
+          </w:tcPr>
+          <w:p>
+            <w:pPr>
+              <w:spacing w:after="0" w:line="240" w:lineRule="auto"/>
+              <w:rPr>
+                <w:rFonts w:eastAsia="Times New Roman" w:cs="Times New Roman"/>
+                <w:color w:val="000000"/>
+                <w:szCs w:val="26"/>
+              </w:rPr>
+            </w:pPr>
+            <w:r>
+              <w:rPr>
+                <w:rFonts w:eastAsia="Times New Roman" w:cs="Times New Roman"/>
+                <w:color w:val="000000"/>
+                <w:szCs w:val="26"/>
+              </w:rPr>
+              <w:t>Description</w:t>
+            </w:r>
+          </w:p>
+        </w:tc>
+      </w:tr>
+      <w:tr>
+        <w:trPr>
+          <w:trHeight w:val="239"/>
+        </w:trPr>
+        <w:tc>
+          <w:tcPr>
+            <w:tcW w:w="1915" w:type="dxa"/>
+          </w:tcPr>
+          <w:p>
+            <w:pPr>
+              <w:spacing w:line="240" w:lineRule="auto"/>
+            </w:pPr>
+            <w:r>
+              <w:t>id</w:t>
+            </w:r>
+          </w:p>
+        </w:tc>
+        <w:tc>
+          <w:tcPr>
+            <w:tcW w:w="1915" w:type="dxa"/>
+          </w:tcPr>
+          <w:p>
+            <w:pPr>
+              <w:spacing w:after="0" w:line="240" w:lineRule="auto"/>
+              <w:rPr>
+                <w:rFonts w:eastAsia="Times New Roman" w:cs="Times New Roman"/>
+                <w:color w:val="000000"/>
+                <w:szCs w:val="26"/>
+              </w:rPr>
+            </w:pPr>
+            <w:r>
+              <w:rPr>
+                <w:rFonts w:eastAsia="Times New Roman" w:cs="Times New Roman"/>
+                <w:color w:val="000000"/>
+                <w:szCs w:val="26"/>
+              </w:rPr>
+              <w:t>Long</w:t>
+            </w:r>
+          </w:p>
+        </w:tc>
+        <w:tc>
+          <w:tcPr>
+            <w:tcW w:w="1915" w:type="dxa"/>
+          </w:tcPr>
+          <w:p>
+            <w:pPr>
+              <w:spacing w:after="0" w:line="240" w:lineRule="auto"/>
+              <w:rPr>
+                <w:rFonts w:eastAsia="Times New Roman" w:cs="Times New Roman"/>
+                <w:color w:val="000000"/>
+                <w:szCs w:val="26"/>
+              </w:rPr>
+            </w:pPr>
+            <w:r>
+              <w:rPr>
+                <w:rFonts w:eastAsia="Times New Roman" w:cs="Times New Roman"/>
+                <w:color w:val="000000"/>
+                <w:szCs w:val="26"/>
+              </w:rPr>
+              <w:t>Y</w:t>
+            </w:r>
+          </w:p>
+        </w:tc>
+        <w:tc>
+          <w:tcPr>
+            <w:tcW w:w="1264" w:type="dxa"/>
+          </w:tcPr>
+          <w:p>
+            <w:pPr>
+              <w:spacing w:after="0" w:line="240" w:lineRule="auto"/>
+              <w:rPr>
+                <w:rFonts w:eastAsia="Times New Roman" w:cs="Times New Roman"/>
+                <w:color w:val="000000"/>
+                <w:szCs w:val="26"/>
+              </w:rPr>
+            </w:pPr>
+            <w:r>
+              <w:rPr>
+                <w:rFonts w:eastAsia="Times New Roman" w:cs="Times New Roman"/>
+                <w:color w:val="000000"/>
+                <w:sz w:val="22"/>
+              </w:rPr>
+              <w:t>Y</w:t>
+            </w:r>
+          </w:p>
+        </w:tc>
+        <w:tc>
+          <w:tcPr>
+            <w:tcW w:w="2597" w:type="dxa"/>
+          </w:tcPr>
+          <w:p>
+            <w:pPr>
+              <w:spacing w:after="0" w:line="240" w:lineRule="auto"/>
+              <w:rPr>
+                <w:rFonts w:eastAsia="Times New Roman" w:cs="Times New Roman"/>
+                <w:color w:val="000000"/>
+                <w:szCs w:val="26"/>
+              </w:rPr>
+            </w:pPr>
+            <w:r>
+              <w:rPr>
+                <w:rFonts w:eastAsia="Times New Roman" w:cs="Times New Roman"/>
+                <w:color w:val="000000"/>
+                <w:szCs w:val="26"/>
+              </w:rPr>
+              <w:t>Id Address</w:t>
+            </w:r>
+          </w:p>
+        </w:tc>
+      </w:tr>
+      <w:tr>
+        <w:tc>
+          <w:tcPr>
+            <w:tcW w:w="1915" w:type="dxa"/>
+          </w:tcPr>
+          <w:p>
+            <w:pPr>
+              <w:spacing w:line="240" w:lineRule="auto"/>
+            </w:pPr>
+            <w:r>
+              <w:t>address</w:t>
+            </w:r>
+          </w:p>
+        </w:tc>
+        <w:tc>
+          <w:tcPr>
+            <w:tcW w:w="1915" w:type="dxa"/>
+          </w:tcPr>
+          <w:p>
+            <w:pPr>
+              <w:spacing w:after="0" w:line="240" w:lineRule="auto"/>
+              <w:rPr>
+                <w:rFonts w:eastAsia="Times New Roman" w:cs="Times New Roman"/>
+                <w:color w:val="000000"/>
+                <w:szCs w:val="26"/>
+              </w:rPr>
+            </w:pPr>
+            <w:r>
+              <w:rPr>
+                <w:rFonts w:eastAsia="Times New Roman" w:cs="Times New Roman"/>
+                <w:color w:val="000000"/>
+                <w:szCs w:val="26"/>
+              </w:rPr>
+              <w:t>Varchar (255)</w:t>
+            </w:r>
+          </w:p>
+        </w:tc>
+        <w:tc>
+          <w:tcPr>
+            <w:tcW w:w="1915" w:type="dxa"/>
+          </w:tcPr>
+          <w:p>
+            <w:pPr>
+              <w:spacing w:after="0" w:line="240" w:lineRule="auto"/>
+              <w:rPr>
+                <w:rFonts w:eastAsia="Times New Roman" w:cs="Times New Roman"/>
+                <w:color w:val="000000"/>
+                <w:szCs w:val="26"/>
+              </w:rPr>
+            </w:pPr>
+            <w:r>
+              <w:rPr>
+                <w:rFonts w:eastAsia="Times New Roman" w:cs="Times New Roman"/>
+                <w:color w:val="000000"/>
+                <w:sz w:val="22"/>
+              </w:rPr>
+              <w:t>N</w:t>
+            </w:r>
+          </w:p>
+        </w:tc>
+        <w:tc>
+          <w:tcPr>
+            <w:tcW w:w="1264" w:type="dxa"/>
+          </w:tcPr>
+          <w:p>
+            <w:pPr>
+              <w:spacing w:after="0" w:line="240" w:lineRule="auto"/>
+              <w:rPr>
+                <w:rFonts w:eastAsia="Times New Roman" w:cs="Times New Roman"/>
+                <w:color w:val="000000"/>
+                <w:szCs w:val="26"/>
+              </w:rPr>
+            </w:pPr>
+            <w:r>
+              <w:rPr>
+                <w:rFonts w:eastAsia="Times New Roman" w:cs="Times New Roman"/>
+                <w:color w:val="000000"/>
+                <w:sz w:val="22"/>
+              </w:rPr>
+              <w:t>Y</w:t>
+            </w:r>
+          </w:p>
+        </w:tc>
+        <w:tc>
+          <w:tcPr>
+            <w:tcW w:w="2597" w:type="dxa"/>
+          </w:tcPr>
+          <w:p>
+            <w:pPr>
+              <w:spacing w:after="0" w:line="240" w:lineRule="auto"/>
+              <w:rPr>
+                <w:rFonts w:eastAsia="Times New Roman" w:cs="Times New Roman"/>
+                <w:color w:val="000000"/>
+                <w:szCs w:val="26"/>
+              </w:rPr>
+            </w:pPr>
+            <w:r>
+              <w:rPr>
+                <w:rFonts w:eastAsia="Times New Roman" w:cs="Times New Roman"/>
+                <w:color w:val="000000"/>
+                <w:szCs w:val="26"/>
+              </w:rPr>
+              <w:t>Address Information</w:t>
+            </w:r>
+          </w:p>
+        </w:tc>
+      </w:tr>
+      <w:tr>
+        <w:tc>
+          <w:tcPr>
+            <w:tcW w:w="1915" w:type="dxa"/>
+          </w:tcPr>
+          <w:p>
+            <w:pPr>
+              <w:spacing w:line="240" w:lineRule="auto"/>
+            </w:pPr>
+            <w:r>
+              <w:t>name</w:t>
+            </w:r>
+          </w:p>
+        </w:tc>
+        <w:tc>
+          <w:tcPr>
+            <w:tcW w:w="1915" w:type="dxa"/>
+          </w:tcPr>
+          <w:p>
+            <w:pPr>
+              <w:spacing w:after="0" w:line="240" w:lineRule="auto"/>
+              <w:rPr>
+                <w:rFonts w:eastAsia="Times New Roman" w:cs="Times New Roman"/>
+                <w:color w:val="000000"/>
+                <w:szCs w:val="26"/>
+              </w:rPr>
+            </w:pPr>
+            <w:r>
+              <w:rPr>
+                <w:rFonts w:eastAsia="Times New Roman" w:cs="Times New Roman"/>
+                <w:color w:val="000000"/>
+                <w:szCs w:val="26"/>
+              </w:rPr>
+              <w:t>Varchar (255)</w:t>
+            </w:r>
+          </w:p>
+        </w:tc>
+        <w:tc>
+          <w:tcPr>
+            <w:tcW w:w="1915" w:type="dxa"/>
+          </w:tcPr>
+          <w:p>
+            <w:pPr>
+              <w:spacing w:after="0" w:line="240" w:lineRule="auto"/>
+              <w:rPr>
+                <w:rFonts w:eastAsia="Times New Roman" w:cs="Times New Roman"/>
+                <w:color w:val="000000"/>
+                <w:szCs w:val="26"/>
+              </w:rPr>
+            </w:pPr>
+            <w:r>
+              <w:rPr>
+                <w:rFonts w:eastAsia="Times New Roman" w:cs="Times New Roman"/>
+                <w:color w:val="000000"/>
+                <w:sz w:val="22"/>
+              </w:rPr>
+              <w:t>N</w:t>
+            </w:r>
+          </w:p>
+        </w:tc>
+        <w:tc>
+          <w:tcPr>
+            <w:tcW w:w="1264" w:type="dxa"/>
+          </w:tcPr>
+          <w:p>
+            <w:pPr>
+              <w:spacing w:after="0" w:line="240" w:lineRule="auto"/>
+              <w:rPr>
+                <w:rFonts w:eastAsia="Times New Roman" w:cs="Times New Roman"/>
+                <w:color w:val="000000"/>
+                <w:szCs w:val="26"/>
+              </w:rPr>
+            </w:pPr>
+            <w:r>
+              <w:rPr>
+                <w:rFonts w:eastAsia="Times New Roman" w:cs="Times New Roman"/>
+                <w:color w:val="000000"/>
+                <w:sz w:val="22"/>
+              </w:rPr>
+              <w:t>Y</w:t>
+            </w:r>
+          </w:p>
+        </w:tc>
+        <w:tc>
+          <w:tcPr>
+            <w:tcW w:w="2597" w:type="dxa"/>
+          </w:tcPr>
+          <w:p>
+            <w:pPr>
+              <w:spacing w:after="0" w:line="240" w:lineRule="auto"/>
+              <w:rPr>
+                <w:rFonts w:eastAsia="Times New Roman" w:cs="Times New Roman"/>
+                <w:color w:val="000000"/>
+                <w:szCs w:val="26"/>
+              </w:rPr>
+            </w:pPr>
+            <w:r>
+              <w:rPr>
+                <w:rFonts w:eastAsia="Times New Roman" w:cs="Times New Roman"/>
+                <w:color w:val="000000"/>
+                <w:szCs w:val="26"/>
+              </w:rPr>
+              <w:t>Own</w:t>
+            </w:r>
+            <w:r>
+              <w:rPr>
+                <w:rFonts w:eastAsia="Times New Roman" w:cs="Times New Roman"/>
+                <w:color w:val="000000"/>
+                <w:szCs w:val="26"/>
+              </w:rPr>
+              <w:t>er</w:t>
+            </w:r>
+            <w:bookmarkStart w:id="2" w:name="_GoBack"/>
+            <w:bookmarkEnd w:id="2"/>
+            <w:r>
+              <w:rPr>
+                <w:rFonts w:eastAsia="Times New Roman" w:cs="Times New Roman"/>
+                <w:color w:val="000000"/>
+                <w:szCs w:val="26"/>
+              </w:rPr>
+              <w:t xml:space="preserve"> </w:t>
+            </w:r>
+            <w:r>
+              <w:rPr>
+                <w:rFonts w:eastAsia="Times New Roman" w:cs="Times New Roman"/>
+                <w:color w:val="000000"/>
+                <w:szCs w:val="26"/>
+              </w:rPr>
+              <w:t>address</w:t>
+            </w:r>
+          </w:p>
+        </w:tc>
+      </w:tr>
+      <w:tr>
+        <w:tc>
+          <w:tcPr>
+            <w:tcW w:w="1915" w:type="dxa"/>
+          </w:tcPr>
+          <w:p>
+            <w:pPr>
+              <w:spacing w:line="240" w:lineRule="auto"/>
+            </w:pPr>
+            <w:r>
+              <w:t>phone</w:t>
+            </w:r>
+          </w:p>
+        </w:tc>
+        <w:tc>
+          <w:tcPr>
+            <w:tcW w:w="1915" w:type="dxa"/>
+          </w:tcPr>
+          <w:p>
+            <w:pPr>
+              <w:spacing w:after="0" w:line="240" w:lineRule="auto"/>
+              <w:rPr>
+                <w:rFonts w:eastAsia="Times New Roman" w:cs="Times New Roman"/>
+                <w:color w:val="000000"/>
+                <w:szCs w:val="26"/>
+              </w:rPr>
+            </w:pPr>
+            <w:r>
+              <w:rPr>
+                <w:rFonts w:eastAsia="Times New Roman" w:cs="Times New Roman"/>
+                <w:color w:val="000000"/>
+                <w:szCs w:val="26"/>
+              </w:rPr>
+              <w:t>Varchar (</w:t>
+            </w:r>
+            <w:r>
+              <w:rPr>
+                <w:rFonts w:eastAsia="Times New Roman" w:cs="Times New Roman"/>
+                <w:color w:val="000000"/>
+                <w:szCs w:val="26"/>
+              </w:rPr>
+              <w:t>15</w:t>
+            </w:r>
+            <w:r>
+              <w:rPr>
+                <w:rFonts w:eastAsia="Times New Roman" w:cs="Times New Roman"/>
+                <w:color w:val="000000"/>
+                <w:szCs w:val="26"/>
+              </w:rPr>
+              <w:t>)</w:t>
+            </w:r>
+          </w:p>
+        </w:tc>
+        <w:tc>
+          <w:tcPr>
+            <w:tcW w:w="1915" w:type="dxa"/>
+          </w:tcPr>
+          <w:p>
+            <w:pPr>
+              <w:spacing w:after="0" w:line="240" w:lineRule="auto"/>
+              <w:rPr>
+                <w:rFonts w:eastAsia="Times New Roman" w:cs="Times New Roman"/>
+                <w:color w:val="000000"/>
+                <w:szCs w:val="26"/>
+              </w:rPr>
+            </w:pPr>
+            <w:r>
+              <w:rPr>
+                <w:rFonts w:eastAsia="Times New Roman" w:cs="Times New Roman"/>
+                <w:color w:val="000000"/>
+                <w:sz w:val="22"/>
+              </w:rPr>
+              <w:t>N</w:t>
+            </w:r>
+          </w:p>
+        </w:tc>
+        <w:tc>
+          <w:tcPr>
+            <w:tcW w:w="1264" w:type="dxa"/>
+          </w:tcPr>
+          <w:p>
+            <w:pPr>
+              <w:spacing w:after="0" w:line="240" w:lineRule="auto"/>
+              <w:rPr>
+                <w:rFonts w:eastAsia="Times New Roman" w:cs="Times New Roman"/>
+                <w:color w:val="000000"/>
+                <w:szCs w:val="26"/>
+              </w:rPr>
+            </w:pPr>
+            <w:r>
+              <w:rPr>
+                <w:rFonts w:eastAsia="Times New Roman" w:cs="Times New Roman"/>
+                <w:color w:val="000000"/>
+                <w:sz w:val="22"/>
+              </w:rPr>
+              <w:t>Y</w:t>
+            </w:r>
+          </w:p>
+        </w:tc>
+        <w:tc>
+          <w:tcPr>
+            <w:tcW w:w="2597" w:type="dxa"/>
+          </w:tcPr>
+          <w:p>
+            <w:pPr>
+              <w:spacing w:after="0" w:line="240" w:lineRule="auto"/>
+              <w:rPr>
+                <w:rFonts w:eastAsia="Times New Roman" w:cs="Times New Roman"/>
+                <w:color w:val="000000"/>
+                <w:szCs w:val="26"/>
+              </w:rPr>
+            </w:pPr>
+            <w:r>
+              <w:rPr>
+                <w:rFonts w:eastAsia="Times New Roman" w:cs="Times New Roman"/>
+                <w:color w:val="000000"/>
+                <w:szCs w:val="26"/>
+              </w:rPr>
+              <w:t>Phone</w:t>
+            </w:r>
+          </w:p>
+        </w:tc>
+      </w:tr>
+      <w:tr>
+        <w:tc>
+          <w:tcPr>
+            <w:tcW w:w="1915" w:type="dxa"/>
+          </w:tcPr>
+          <w:p>
+            <w:pPr>
+              <w:spacing w:line="240" w:lineRule="auto"/>
+            </w:pPr>
+            <w:r>
+              <w:t>idDistrict</w:t>
+            </w:r>
+          </w:p>
+        </w:tc>
+        <w:tc>
+          <w:tcPr>
+            <w:tcW w:w="1915" w:type="dxa"/>
+          </w:tcPr>
+          <w:p>
+            <w:pPr>
+              <w:spacing w:after="0" w:line="240" w:lineRule="auto"/>
+              <w:rPr>
+                <w:rFonts w:eastAsia="Times New Roman" w:cs="Times New Roman"/>
+                <w:color w:val="000000"/>
+                <w:szCs w:val="26"/>
+              </w:rPr>
+            </w:pPr>
+            <w:r>
+              <w:rPr>
+                <w:rFonts w:eastAsia="Times New Roman" w:cs="Times New Roman"/>
+                <w:color w:val="000000"/>
+                <w:szCs w:val="26"/>
+              </w:rPr>
+              <w:t>Long</w:t>
+            </w:r>
+          </w:p>
+        </w:tc>
+        <w:tc>
+          <w:tcPr>
+            <w:tcW w:w="1915" w:type="dxa"/>
+          </w:tcPr>
+          <w:p>
+            <w:pPr>
+              <w:spacing w:after="0" w:line="240" w:lineRule="auto"/>
+              <w:rPr>
+                <w:rFonts w:eastAsia="Times New Roman" w:cs="Times New Roman"/>
+                <w:color w:val="000000"/>
+                <w:szCs w:val="26"/>
+              </w:rPr>
+            </w:pPr>
+            <w:r>
+              <w:rPr>
+                <w:rFonts w:eastAsia="Times New Roman" w:cs="Times New Roman"/>
+                <w:color w:val="000000"/>
+                <w:sz w:val="22"/>
+              </w:rPr>
+              <w:t>N</w:t>
+            </w:r>
+          </w:p>
+        </w:tc>
+        <w:tc>
+          <w:tcPr>
+            <w:tcW w:w="1264" w:type="dxa"/>
+          </w:tcPr>
+          <w:p>
+            <w:pPr>
+              <w:spacing w:after="0" w:line="240" w:lineRule="auto"/>
+              <w:rPr>
+                <w:rFonts w:eastAsia="Times New Roman" w:cs="Times New Roman"/>
+                <w:color w:val="000000"/>
+                <w:szCs w:val="26"/>
+              </w:rPr>
+            </w:pPr>
+            <w:r>
+              <w:rPr>
+                <w:rFonts w:eastAsia="Times New Roman" w:cs="Times New Roman"/>
+                <w:color w:val="000000"/>
+                <w:sz w:val="22"/>
+              </w:rPr>
+              <w:t>Y</w:t>
+            </w:r>
+          </w:p>
+        </w:tc>
+        <w:tc>
+          <w:tcPr>
+            <w:tcW w:w="2597" w:type="dxa"/>
+          </w:tcPr>
+          <w:p>
+            <w:pPr>
+              <w:spacing w:after="0" w:line="240" w:lineRule="auto"/>
+              <w:rPr>
+                <w:rFonts w:eastAsia="Times New Roman" w:cs="Times New Roman"/>
+                <w:color w:val="000000"/>
+                <w:szCs w:val="26"/>
+              </w:rPr>
+            </w:pPr>
+            <w:r>
+              <w:rPr>
+                <w:rFonts w:eastAsia="Times New Roman" w:cs="Times New Roman"/>
+                <w:color w:val="000000"/>
+                <w:szCs w:val="26"/>
+              </w:rPr>
+              <w:t>ID District</w:t>
+            </w:r>
+          </w:p>
+        </w:tc>
+      </w:tr>
+      <w:tr>
+        <w:tc>
+          <w:tcPr>
+            <w:tcW w:w="1915" w:type="dxa"/>
+          </w:tcPr>
+          <w:p>
+            <w:pPr>
+              <w:spacing w:line="240" w:lineRule="auto"/>
+            </w:pPr>
+            <w:r>
+              <w:t>idUser</w:t>
+            </w:r>
+          </w:p>
+        </w:tc>
+        <w:tc>
+          <w:tcPr>
+            <w:tcW w:w="1915" w:type="dxa"/>
+          </w:tcPr>
+          <w:p>
+            <w:pPr>
+              <w:spacing w:after="0" w:line="240" w:lineRule="auto"/>
+              <w:rPr>
+                <w:rFonts w:eastAsia="Times New Roman" w:cs="Times New Roman"/>
+                <w:color w:val="000000"/>
+                <w:szCs w:val="26"/>
+              </w:rPr>
+            </w:pPr>
+            <w:r>
+              <w:rPr>
+                <w:rFonts w:eastAsia="Times New Roman" w:cs="Times New Roman"/>
+                <w:color w:val="000000"/>
+                <w:szCs w:val="26"/>
+              </w:rPr>
+              <w:t>Long</w:t>
+            </w:r>
+          </w:p>
+        </w:tc>
+        <w:tc>
+          <w:tcPr>
+            <w:tcW w:w="1915" w:type="dxa"/>
+          </w:tcPr>
+          <w:p>
+            <w:pPr>
+              <w:spacing w:after="0" w:line="240" w:lineRule="auto"/>
+              <w:rPr>
+                <w:rFonts w:eastAsia="Times New Roman" w:cs="Times New Roman"/>
+                <w:color w:val="000000"/>
+                <w:szCs w:val="26"/>
+              </w:rPr>
+            </w:pPr>
+            <w:r>
+              <w:rPr>
+                <w:rFonts w:eastAsia="Times New Roman" w:cs="Times New Roman"/>
+                <w:color w:val="000000"/>
+                <w:sz w:val="22"/>
+              </w:rPr>
+              <w:t>N</w:t>
+            </w:r>
+          </w:p>
+        </w:tc>
+        <w:tc>
+          <w:tcPr>
+            <w:tcW w:w="1264" w:type="dxa"/>
+          </w:tcPr>
+          <w:p>
+            <w:pPr>
+              <w:spacing w:after="0" w:line="240" w:lineRule="auto"/>
+              <w:rPr>
+                <w:rFonts w:eastAsia="Times New Roman" w:cs="Times New Roman"/>
+                <w:color w:val="000000"/>
+                <w:szCs w:val="26"/>
+              </w:rPr>
+            </w:pPr>
+            <w:r>
+              <w:rPr>
+                <w:rFonts w:eastAsia="Times New Roman" w:cs="Times New Roman"/>
+                <w:color w:val="000000"/>
+                <w:sz w:val="22"/>
+              </w:rPr>
+              <w:t>Y</w:t>
+            </w:r>
+          </w:p>
+        </w:tc>
+        <w:tc>
+          <w:tcPr>
+            <w:tcW w:w="2597" w:type="dxa"/>
+          </w:tcPr>
+          <w:p>
+            <w:pPr>
+              <w:spacing w:after="0" w:line="240" w:lineRule="auto"/>
+              <w:rPr>
+                <w:rFonts w:eastAsia="Times New Roman" w:cs="Times New Roman"/>
+                <w:color w:val="000000"/>
+                <w:szCs w:val="26"/>
+              </w:rPr>
+            </w:pPr>
+            <w:r>
+              <w:rPr>
+                <w:rFonts w:eastAsia="Times New Roman" w:cs="Times New Roman"/>
+                <w:color w:val="000000"/>
+                <w:szCs w:val="26"/>
+              </w:rPr>
+              <w:t>ID User</w:t>
+            </w:r>
+          </w:p>
+        </w:tc>
+      </w:tr>
+      <w:tr>
+        <w:tc>
+          <w:tcPr>
+            <w:tcW w:w="1915" w:type="dxa"/>
+          </w:tcPr>
+          <w:p>
+            <w:pPr>
+              <w:spacing w:line="240" w:lineRule="auto"/>
+            </w:pPr>
+            <w:r>
+              <w:t>choose</w:t>
+            </w:r>
+          </w:p>
+        </w:tc>
+        <w:tc>
+          <w:tcPr>
+            <w:tcW w:w="1915" w:type="dxa"/>
+          </w:tcPr>
+          <w:p>
+            <w:pPr>
+              <w:spacing w:after="0" w:line="240" w:lineRule="auto"/>
+              <w:rPr>
+                <w:rFonts w:eastAsia="Times New Roman" w:cs="Times New Roman"/>
+                <w:color w:val="000000"/>
+                <w:szCs w:val="26"/>
+              </w:rPr>
+            </w:pPr>
+            <w:r>
+              <w:rPr>
+                <w:rFonts w:eastAsia="Times New Roman" w:cs="Times New Roman"/>
+                <w:color w:val="000000"/>
+                <w:szCs w:val="26"/>
+              </w:rPr>
+              <w:t>Smallint</w:t>
+            </w:r>
+          </w:p>
+        </w:tc>
+        <w:tc>
+          <w:tcPr>
+            <w:tcW w:w="1915" w:type="dxa"/>
+          </w:tcPr>
+          <w:p>
+            <w:pPr>
+              <w:spacing w:after="0" w:line="240" w:lineRule="auto"/>
+              <w:rPr>
+                <w:rFonts w:eastAsia="Times New Roman" w:cs="Times New Roman"/>
+                <w:color w:val="000000"/>
+                <w:szCs w:val="26"/>
+              </w:rPr>
+            </w:pPr>
+            <w:r>
+              <w:rPr>
+                <w:rFonts w:eastAsia="Times New Roman" w:cs="Times New Roman"/>
+                <w:color w:val="000000"/>
+                <w:sz w:val="22"/>
+              </w:rPr>
+              <w:t>N</w:t>
+            </w:r>
+          </w:p>
+        </w:tc>
+        <w:tc>
+          <w:tcPr>
+            <w:tcW w:w="1264" w:type="dxa"/>
+          </w:tcPr>
+          <w:p>
+            <w:pPr>
+              <w:spacing w:after="0" w:line="240" w:lineRule="auto"/>
+              <w:rPr>
+                <w:rFonts w:eastAsia="Times New Roman" w:cs="Times New Roman"/>
+                <w:color w:val="000000"/>
+                <w:szCs w:val="26"/>
+              </w:rPr>
+            </w:pPr>
+            <w:r>
+              <w:rPr>
+                <w:rFonts w:eastAsia="Times New Roman" w:cs="Times New Roman"/>
+                <w:color w:val="000000"/>
+                <w:sz w:val="22"/>
+              </w:rPr>
+              <w:t>Y</w:t>
+            </w:r>
+          </w:p>
+        </w:tc>
+        <w:tc>
+          <w:tcPr>
+            <w:tcW w:w="2597" w:type="dxa"/>
+          </w:tcPr>
+          <w:p>
+            <w:pPr>
+              <w:spacing w:after="0" w:line="240" w:lineRule="auto"/>
+              <w:rPr>
+                <w:rFonts w:eastAsia="Times New Roman" w:cs="Times New Roman"/>
+                <w:color w:val="000000"/>
+                <w:szCs w:val="26"/>
+              </w:rPr>
+            </w:pPr>
+            <w:r>
+              <w:rPr>
+                <w:rFonts w:eastAsia="Times New Roman" w:cs="Times New Roman"/>
+                <w:color w:val="000000"/>
+                <w:szCs w:val="26"/>
+              </w:rPr>
+              <w:t>Choose default address</w:t>
+            </w:r>
+          </w:p>
+        </w:tc>
+      </w:tr>
+      <w:tr>
+        <w:tc>
+          <w:tcPr>
+            <w:tcW w:w="1915" w:type="dxa"/>
+          </w:tcPr>
+          <w:p>
+            <w:pPr>
+              <w:spacing w:line="240" w:lineRule="auto"/>
+            </w:pPr>
+            <w:r>
+              <w:t>idCity</w:t>
+            </w:r>
+          </w:p>
+        </w:tc>
+        <w:tc>
+          <w:tcPr>
+            <w:tcW w:w="1915" w:type="dxa"/>
+          </w:tcPr>
+          <w:p>
+            <w:pPr>
+              <w:spacing w:after="0" w:line="240" w:lineRule="auto"/>
+              <w:rPr>
+                <w:rFonts w:eastAsia="Times New Roman" w:cs="Times New Roman"/>
+                <w:color w:val="000000"/>
+                <w:szCs w:val="26"/>
+              </w:rPr>
+            </w:pPr>
+            <w:r>
+              <w:rPr>
+                <w:rFonts w:eastAsia="Times New Roman" w:cs="Times New Roman"/>
+                <w:color w:val="000000"/>
+                <w:szCs w:val="26"/>
+              </w:rPr>
+              <w:t>Long</w:t>
+            </w:r>
+          </w:p>
+        </w:tc>
+        <w:tc>
+          <w:tcPr>
+            <w:tcW w:w="1915" w:type="dxa"/>
+          </w:tcPr>
+          <w:p>
+            <w:pPr>
+              <w:spacing w:after="0" w:line="240" w:lineRule="auto"/>
+              <w:rPr>
+                <w:rFonts w:eastAsia="Times New Roman" w:cs="Times New Roman"/>
+                <w:color w:val="000000"/>
+                <w:szCs w:val="26"/>
+              </w:rPr>
+            </w:pPr>
+            <w:r>
+              <w:rPr>
+                <w:rFonts w:eastAsia="Times New Roman" w:cs="Times New Roman"/>
+                <w:color w:val="000000"/>
+                <w:sz w:val="22"/>
+              </w:rPr>
+              <w:t>N</w:t>
+            </w:r>
+          </w:p>
+        </w:tc>
+        <w:tc>
+          <w:tcPr>
+            <w:tcW w:w="1264" w:type="dxa"/>
+          </w:tcPr>
+          <w:p>
+            <w:pPr>
+              <w:spacing w:after="0" w:line="240" w:lineRule="auto"/>
+              <w:rPr>
+                <w:rFonts w:eastAsia="Times New Roman" w:cs="Times New Roman"/>
+                <w:color w:val="000000"/>
+                <w:szCs w:val="26"/>
+              </w:rPr>
+            </w:pPr>
+            <w:r>
+              <w:rPr>
+                <w:rFonts w:eastAsia="Times New Roman" w:cs="Times New Roman"/>
+                <w:color w:val="000000"/>
+                <w:sz w:val="22"/>
+              </w:rPr>
+              <w:t>Y</w:t>
+            </w:r>
+          </w:p>
+        </w:tc>
+        <w:tc>
+          <w:tcPr>
+            <w:tcW w:w="2597" w:type="dxa"/>
+          </w:tcPr>
+          <w:p>
+            <w:pPr>
+              <w:spacing w:after="0" w:line="240" w:lineRule="auto"/>
+              <w:rPr>
+                <w:rFonts w:eastAsia="Times New Roman" w:cs="Times New Roman"/>
+                <w:color w:val="000000"/>
+                <w:szCs w:val="26"/>
+              </w:rPr>
+            </w:pPr>
+            <w:r>
+              <w:rPr>
+                <w:rFonts w:eastAsia="Times New Roman" w:cs="Times New Roman"/>
+                <w:color w:val="000000"/>
+                <w:szCs w:val="26"/>
+              </w:rPr>
+              <w:t>ID City</w:t>
             </w:r>
           </w:p>
         </w:tc>

</xml_diff>